<commit_message>
Added Revision History Part
</commit_message>
<xml_diff>
--- a/FYP Report.docx
+++ b/FYP Report.docx
@@ -4,18 +4,516 @@
   <w:body>
     <w:p>
       <w:pPr>
-        <w:rPr>
-          <w:rFonts w:cs="Times New Roman"/>
-          <w:szCs w:val="24"/>
-          <w:lang w:val="en-US"/>
+        <w:pStyle w:val="BodyText"/>
+        <w:jc w:val="center"/>
+        <w:rPr>
+          <w:rFonts w:ascii="Arial"/>
+          <w:b/>
+          <w:sz w:val="28"/>
+          <w:szCs w:val="28"/>
+        </w:rPr>
+      </w:pPr>
+      <w:r>
+        <w:rPr>
+          <w:noProof/>
+        </w:rPr>
+        <w:drawing>
+          <wp:anchor distT="0" distB="0" distL="0" distR="0" simplePos="0" relativeHeight="251659264" behindDoc="0" locked="0" layoutInCell="1" allowOverlap="1" wp14:anchorId="1CD64E52" wp14:editId="64875E34">
+            <wp:simplePos x="0" y="0"/>
+            <wp:positionH relativeFrom="margin">
+              <wp:align>left</wp:align>
+            </wp:positionH>
+            <wp:positionV relativeFrom="paragraph">
+              <wp:posOffset>-309245</wp:posOffset>
+            </wp:positionV>
+            <wp:extent cx="1182091" cy="1372755"/>
+            <wp:effectExtent l="0" t="0" r="0" b="0"/>
+            <wp:wrapNone/>
+            <wp:docPr id="16" name="image1.png"/>
+            <wp:cNvGraphicFramePr>
+              <a:graphicFrameLocks xmlns:a="http://schemas.openxmlformats.org/drawingml/2006/main" noChangeAspect="1"/>
+            </wp:cNvGraphicFramePr>
+            <a:graphic xmlns:a="http://schemas.openxmlformats.org/drawingml/2006/main">
+              <a:graphicData uri="http://schemas.openxmlformats.org/drawingml/2006/picture">
+                <pic:pic xmlns:pic="http://schemas.openxmlformats.org/drawingml/2006/picture">
+                  <pic:nvPicPr>
+                    <pic:cNvPr id="2" name="image1.png"/>
+                    <pic:cNvPicPr/>
+                  </pic:nvPicPr>
+                  <pic:blipFill>
+                    <a:blip r:embed="rId8" cstate="print"/>
+                    <a:stretch>
+                      <a:fillRect/>
+                    </a:stretch>
+                  </pic:blipFill>
+                  <pic:spPr>
+                    <a:xfrm>
+                      <a:off x="0" y="0"/>
+                      <a:ext cx="1182091" cy="1372755"/>
+                    </a:xfrm>
+                    <a:prstGeom prst="rect">
+                      <a:avLst/>
+                    </a:prstGeom>
+                  </pic:spPr>
+                </pic:pic>
+              </a:graphicData>
+            </a:graphic>
+          </wp:anchor>
+        </w:drawing>
+      </w:r>
+      <w:r>
+        <w:rPr>
+          <w:noProof/>
+        </w:rPr>
+        <w:drawing>
+          <wp:anchor distT="0" distB="0" distL="0" distR="0" simplePos="0" relativeHeight="251660288" behindDoc="0" locked="0" layoutInCell="1" allowOverlap="1" wp14:anchorId="3835D67F" wp14:editId="0472854E">
+            <wp:simplePos x="0" y="0"/>
+            <wp:positionH relativeFrom="margin">
+              <wp:align>right</wp:align>
+            </wp:positionH>
+            <wp:positionV relativeFrom="paragraph">
+              <wp:posOffset>-275590</wp:posOffset>
+            </wp:positionV>
+            <wp:extent cx="1286954" cy="1372755"/>
+            <wp:effectExtent l="0" t="0" r="0" b="0"/>
+            <wp:wrapNone/>
+            <wp:docPr id="17" name="image2.png"/>
+            <wp:cNvGraphicFramePr>
+              <a:graphicFrameLocks xmlns:a="http://schemas.openxmlformats.org/drawingml/2006/main" noChangeAspect="1"/>
+            </wp:cNvGraphicFramePr>
+            <a:graphic xmlns:a="http://schemas.openxmlformats.org/drawingml/2006/main">
+              <a:graphicData uri="http://schemas.openxmlformats.org/drawingml/2006/picture">
+                <pic:pic xmlns:pic="http://schemas.openxmlformats.org/drawingml/2006/picture">
+                  <pic:nvPicPr>
+                    <pic:cNvPr id="4" name="image2.png"/>
+                    <pic:cNvPicPr/>
+                  </pic:nvPicPr>
+                  <pic:blipFill>
+                    <a:blip r:embed="rId9" cstate="print"/>
+                    <a:stretch>
+                      <a:fillRect/>
+                    </a:stretch>
+                  </pic:blipFill>
+                  <pic:spPr>
+                    <a:xfrm>
+                      <a:off x="0" y="0"/>
+                      <a:ext cx="1286954" cy="1372755"/>
+                    </a:xfrm>
+                    <a:prstGeom prst="rect">
+                      <a:avLst/>
+                    </a:prstGeom>
+                  </pic:spPr>
+                </pic:pic>
+              </a:graphicData>
+            </a:graphic>
+          </wp:anchor>
+        </w:drawing>
+      </w:r>
+      <w:r>
+        <w:rPr>
+          <w:rFonts w:ascii="Arial"/>
+          <w:b/>
+          <w:sz w:val="28"/>
+          <w:szCs w:val="28"/>
+        </w:rPr>
+        <w:t>QUEST INTERNATIONAL UNIVERSITY</w:t>
+      </w:r>
+    </w:p>
+    <w:p>
+      <w:pPr>
+        <w:pStyle w:val="BodyText"/>
+        <w:jc w:val="center"/>
+        <w:rPr>
+          <w:rFonts w:ascii="Arial"/>
+          <w:b/>
+          <w:sz w:val="28"/>
+          <w:szCs w:val="28"/>
+        </w:rPr>
+      </w:pPr>
+      <w:r>
+        <w:rPr>
+          <w:rFonts w:ascii="Arial"/>
+          <w:b/>
+          <w:sz w:val="28"/>
+          <w:szCs w:val="28"/>
+        </w:rPr>
+        <w:t xml:space="preserve"> PERAK</w:t>
+      </w:r>
+    </w:p>
+    <w:p>
+      <w:pPr>
+        <w:pStyle w:val="BodyText"/>
+        <w:rPr>
+          <w:rFonts w:ascii="Arial"/>
+          <w:b/>
+          <w:sz w:val="20"/>
+        </w:rPr>
+      </w:pPr>
+    </w:p>
+    <w:p>
+      <w:pPr>
+        <w:pStyle w:val="BodyText"/>
+        <w:rPr>
+          <w:rFonts w:ascii="Arial"/>
+          <w:b/>
+          <w:sz w:val="20"/>
+        </w:rPr>
+      </w:pPr>
+    </w:p>
+    <w:p>
+      <w:pPr>
+        <w:pStyle w:val="BodyText"/>
+        <w:spacing w:before="2"/>
+        <w:rPr>
+          <w:rFonts w:ascii="Arial"/>
+          <w:b/>
+          <w:sz w:val="18"/>
+        </w:rPr>
+      </w:pPr>
+    </w:p>
+    <w:p>
+      <w:pPr>
+        <w:spacing w:before="91"/>
+        <w:ind w:left="1801" w:right="1938"/>
+        <w:jc w:val="center"/>
+        <w:rPr>
+          <w:rFonts w:ascii="Arial"/>
+          <w:b/>
+          <w:sz w:val="28"/>
+        </w:rPr>
+      </w:pPr>
+      <w:r>
+        <w:rPr>
+          <w:rFonts w:ascii="Arial"/>
+          <w:b/>
+          <w:sz w:val="28"/>
+        </w:rPr>
+        <w:t>FACULTY OF SCIENCES AND TECHNOLOGY</w:t>
+      </w:r>
+    </w:p>
+    <w:p>
+      <w:pPr>
+        <w:pStyle w:val="BodyText"/>
+        <w:spacing w:before="10"/>
+        <w:rPr>
+          <w:rFonts w:ascii="Arial"/>
+          <w:b/>
+        </w:rPr>
+      </w:pPr>
+    </w:p>
+    <w:p>
+      <w:pPr>
+        <w:jc w:val="center"/>
+        <w:rPr>
+          <w:rFonts w:ascii="Arial" w:hAnsi="Arial" w:cs="Arial"/>
+          <w:b/>
+          <w:szCs w:val="24"/>
+        </w:rPr>
+      </w:pPr>
+      <w:r>
+        <w:rPr>
+          <w:rFonts w:ascii="Arial" w:hAnsi="Arial" w:cs="Arial"/>
+          <w:b/>
+          <w:szCs w:val="24"/>
+        </w:rPr>
+        <w:t>Bachelor of Computer Science</w:t>
+      </w:r>
+      <w:r>
+        <w:rPr>
+          <w:rFonts w:ascii="Arial" w:hAnsi="Arial" w:cs="Arial"/>
+          <w:b/>
+          <w:spacing w:val="3"/>
+          <w:szCs w:val="24"/>
+        </w:rPr>
+        <w:t xml:space="preserve"> </w:t>
+      </w:r>
+      <w:r>
+        <w:rPr>
+          <w:rFonts w:ascii="Arial" w:hAnsi="Arial" w:cs="Arial"/>
+          <w:b/>
+          <w:szCs w:val="24"/>
+        </w:rPr>
+        <w:t>(Hons)</w:t>
+      </w:r>
+    </w:p>
+    <w:p>
+      <w:pPr>
+        <w:pStyle w:val="BodyText"/>
+        <w:rPr>
+          <w:rFonts w:ascii="Arial"/>
+          <w:b/>
+          <w:sz w:val="26"/>
+        </w:rPr>
+      </w:pPr>
+    </w:p>
+    <w:p>
+      <w:pPr>
+        <w:pStyle w:val="BodyText"/>
+        <w:rPr>
+          <w:rFonts w:ascii="Arial"/>
+          <w:b/>
+          <w:sz w:val="26"/>
+        </w:rPr>
+      </w:pPr>
+    </w:p>
+    <w:p>
+      <w:pPr>
+        <w:pStyle w:val="BodyText"/>
+        <w:rPr>
+          <w:rFonts w:ascii="Arial"/>
+          <w:b/>
+          <w:sz w:val="26"/>
+        </w:rPr>
+      </w:pPr>
+    </w:p>
+    <w:p>
+      <w:pPr>
+        <w:pStyle w:val="BodyText"/>
+        <w:rPr>
+          <w:rFonts w:ascii="Arial"/>
+          <w:b/>
+          <w:sz w:val="26"/>
+        </w:rPr>
+      </w:pPr>
+    </w:p>
+    <w:p>
+      <w:pPr>
+        <w:pStyle w:val="BodyText"/>
+        <w:rPr>
+          <w:rFonts w:ascii="Arial"/>
+          <w:b/>
+          <w:sz w:val="26"/>
+        </w:rPr>
+      </w:pPr>
+    </w:p>
+    <w:p>
+      <w:pPr>
+        <w:pStyle w:val="BodyText"/>
+        <w:spacing w:before="5"/>
+        <w:rPr>
+          <w:rFonts w:ascii="Arial"/>
+          <w:b/>
+          <w:sz w:val="29"/>
+        </w:rPr>
+      </w:pPr>
+    </w:p>
+    <w:p>
+      <w:pPr>
+        <w:ind w:left="1715" w:right="1938"/>
+        <w:jc w:val="center"/>
+        <w:rPr>
+          <w:rFonts w:ascii="Arial"/>
+          <w:b/>
+          <w:sz w:val="28"/>
+        </w:rPr>
+      </w:pPr>
+      <w:r>
+        <w:rPr>
+          <w:rFonts w:ascii="Arial"/>
+          <w:b/>
+          <w:sz w:val="28"/>
+        </w:rPr>
+        <w:t>BCS3105 CS PROJECT PHASE</w:t>
+      </w:r>
+      <w:r>
+        <w:rPr>
+          <w:rFonts w:ascii="Arial"/>
+          <w:b/>
+          <w:spacing w:val="-20"/>
+          <w:sz w:val="28"/>
+        </w:rPr>
+        <w:t xml:space="preserve"> </w:t>
+      </w:r>
+      <w:r>
+        <w:rPr>
+          <w:rFonts w:ascii="Arial"/>
+          <w:b/>
+          <w:sz w:val="28"/>
+        </w:rPr>
+        <w:t>1</w:t>
+      </w:r>
+    </w:p>
+    <w:p>
+      <w:pPr>
+        <w:pStyle w:val="BodyText"/>
+        <w:rPr>
+          <w:rFonts w:ascii="Arial"/>
+          <w:b/>
+          <w:sz w:val="30"/>
+        </w:rPr>
+      </w:pPr>
+    </w:p>
+    <w:p>
+      <w:pPr>
+        <w:pStyle w:val="BodyText"/>
+        <w:spacing w:before="3"/>
+        <w:rPr>
+          <w:rFonts w:ascii="Arial"/>
+          <w:b/>
+          <w:sz w:val="37"/>
+        </w:rPr>
+      </w:pPr>
+    </w:p>
+    <w:p>
+      <w:pPr>
+        <w:ind w:left="1740" w:right="1938"/>
+        <w:jc w:val="center"/>
+        <w:rPr>
+          <w:rFonts w:ascii="Arial"/>
+          <w:b/>
+          <w:sz w:val="28"/>
+        </w:rPr>
+      </w:pPr>
+      <w:r>
+        <w:rPr>
+          <w:rFonts w:ascii="Arial"/>
+          <w:b/>
+          <w:sz w:val="28"/>
+        </w:rPr>
+        <w:t xml:space="preserve">PROJECT </w:t>
+      </w:r>
+      <w:r>
+        <w:rPr>
+          <w:rFonts w:ascii="Arial"/>
+          <w:b/>
+          <w:sz w:val="28"/>
+        </w:rPr>
+        <w:t>INTERIM REPORT</w:t>
+      </w:r>
+    </w:p>
+    <w:p>
+      <w:pPr>
+        <w:pStyle w:val="BodyText"/>
+        <w:rPr>
+          <w:rFonts w:ascii="Arial"/>
+          <w:b/>
+          <w:sz w:val="30"/>
+        </w:rPr>
+      </w:pPr>
+    </w:p>
+    <w:p>
+      <w:pPr>
+        <w:pStyle w:val="BodyText"/>
+        <w:rPr>
+          <w:rFonts w:ascii="Arial"/>
+          <w:b/>
+          <w:sz w:val="30"/>
+        </w:rPr>
+      </w:pPr>
+    </w:p>
+    <w:p>
+      <w:pPr>
+        <w:pStyle w:val="BodyText"/>
+        <w:rPr>
+          <w:rFonts w:ascii="Arial"/>
+          <w:b/>
+          <w:sz w:val="30"/>
+        </w:rPr>
+      </w:pPr>
+    </w:p>
+    <w:p>
+      <w:pPr>
+        <w:pStyle w:val="BodyText"/>
+        <w:rPr>
+          <w:rFonts w:ascii="Arial"/>
+          <w:b/>
+          <w:sz w:val="30"/>
+        </w:rPr>
+      </w:pPr>
+    </w:p>
+    <w:p>
+      <w:pPr>
+        <w:pStyle w:val="BodyText"/>
+        <w:spacing w:before="1"/>
+        <w:rPr>
+          <w:rFonts w:ascii="Arial"/>
+          <w:b/>
+          <w:sz w:val="37"/>
+        </w:rPr>
+      </w:pPr>
+    </w:p>
+    <w:p>
+      <w:pPr>
+        <w:ind w:left="281"/>
+        <w:jc w:val="center"/>
+        <w:rPr>
+          <w:rFonts w:ascii="Arial"/>
+          <w:bCs/>
+        </w:rPr>
+      </w:pPr>
+      <w:r>
+        <w:rPr>
+          <w:rFonts w:ascii="Arial"/>
+          <w:bCs/>
+        </w:rPr>
+        <w:t>PREPARED BY:</w:t>
+      </w:r>
+    </w:p>
+    <w:p>
+      <w:pPr>
+        <w:ind w:left="281"/>
+        <w:jc w:val="center"/>
+        <w:rPr>
+          <w:rFonts w:ascii="Arial"/>
+          <w:b/>
+        </w:rPr>
+      </w:pPr>
+      <w:r>
+        <w:rPr>
+          <w:rFonts w:ascii="Arial"/>
+          <w:b/>
+        </w:rPr>
+        <w:t>TAN ZHONG MING (QIUP-201804-002120)</w:t>
+      </w:r>
+    </w:p>
+    <w:p>
+      <w:pPr>
+        <w:ind w:left="281"/>
+        <w:jc w:val="center"/>
+        <w:rPr>
+          <w:rFonts w:ascii="Arial"/>
+          <w:bCs/>
+        </w:rPr>
+      </w:pPr>
+      <w:r>
+        <w:rPr>
+          <w:rFonts w:ascii="Arial"/>
+          <w:bCs/>
+        </w:rPr>
+        <w:t>SUBMISSION DATE:</w:t>
+      </w:r>
+    </w:p>
+    <w:p>
+      <w:pPr>
+        <w:ind w:left="281"/>
+        <w:jc w:val="center"/>
+        <w:rPr>
+          <w:rFonts w:ascii="Arial"/>
+          <w:b/>
+        </w:rPr>
+      </w:pPr>
+      <w:r>
+        <w:rPr>
+          <w:rFonts w:ascii="Arial"/>
+          <w:b/>
+        </w:rPr>
+        <w:t>22 MAY 2020</w:t>
+      </w:r>
+    </w:p>
+    <w:p>
+      <w:pPr>
+        <w:spacing w:line="259" w:lineRule="auto"/>
+        <w:rPr>
+          <w:rFonts w:ascii="Arial"/>
+          <w:b/>
         </w:rPr>
         <w:sectPr>
-          <w:headerReference w:type="even" r:id="rId8"/>
-          <w:headerReference w:type="default" r:id="rId9"/>
-          <w:footerReference w:type="even" r:id="rId10"/>
-          <w:footerReference w:type="default" r:id="rId11"/>
-          <w:headerReference w:type="first" r:id="rId12"/>
-          <w:footerReference w:type="first" r:id="rId13"/>
+          <w:headerReference w:type="even" r:id="rId10"/>
+          <w:headerReference w:type="default" r:id="rId11"/>
+          <w:footerReference w:type="even" r:id="rId12"/>
+          <w:footerReference w:type="default" r:id="rId13"/>
+          <w:headerReference w:type="first" r:id="rId14"/>
+          <w:footerReference w:type="first" r:id="rId15"/>
           <w:pgSz w:w="11906" w:h="16838"/>
           <w:pgMar w:top="1440" w:right="1440" w:bottom="1440" w:left="1440" w:header="708" w:footer="708" w:gutter="0"/>
           <w:pgNumType w:fmt="lowerRoman" w:start="1"/>
@@ -25,11 +523,10 @@
       </w:pPr>
       <w:r>
         <w:rPr>
-          <w:rFonts w:cs="Times New Roman"/>
-          <w:szCs w:val="24"/>
-          <w:lang w:val="en-US"/>
-        </w:rPr>
-        <w:t>Cover Page</w:t>
+          <w:rFonts w:ascii="Arial"/>
+          <w:b/>
+        </w:rPr>
+        <w:br w:type="page"/>
       </w:r>
     </w:p>
     <w:sdt>
@@ -5452,21 +5949,7 @@
         <w:rPr>
           <w:lang w:val="en-US" w:eastAsia="en-US"/>
         </w:rPr>
-        <w:t xml:space="preserve">Dr. </w:t>
-      </w:r>
-      <w:proofErr w:type="spellStart"/>
-      <w:r>
-        <w:rPr>
-          <w:lang w:val="en-US" w:eastAsia="en-US"/>
-        </w:rPr>
-        <w:t>Sharanjit</w:t>
-      </w:r>
-      <w:proofErr w:type="spellEnd"/>
-      <w:r>
-        <w:rPr>
-          <w:lang w:val="en-US" w:eastAsia="en-US"/>
-        </w:rPr>
-        <w:t xml:space="preserve"> Kaur</w:t>
+        <w:t>Dr. Sharanjit Kaur</w:t>
       </w:r>
       <w:r>
         <w:rPr>
@@ -5511,91 +5994,47 @@
         </w:rPr>
         <w:t xml:space="preserve">Ms. </w:t>
       </w:r>
-      <w:proofErr w:type="spellStart"/>
       <w:r>
         <w:rPr>
           <w:lang w:val="en-US" w:eastAsia="en-US"/>
         </w:rPr>
-        <w:t>Syazwani</w:t>
-      </w:r>
-      <w:proofErr w:type="spellEnd"/>
+        <w:t>Syazwani Yahya</w:t>
+      </w:r>
       <w:r>
         <w:rPr>
           <w:lang w:val="en-US" w:eastAsia="en-US"/>
         </w:rPr>
-        <w:t xml:space="preserve"> Yahya</w:t>
+        <w:t>,</w:t>
       </w:r>
       <w:r>
         <w:rPr>
           <w:lang w:val="en-US" w:eastAsia="en-US"/>
         </w:rPr>
+        <w:t xml:space="preserve"> </w:t>
+      </w:r>
+      <w:r>
+        <w:rPr>
+          <w:lang w:val="en-US" w:eastAsia="en-US"/>
+        </w:rPr>
+        <w:t xml:space="preserve">Mr. </w:t>
+      </w:r>
+      <w:r>
+        <w:rPr>
+          <w:lang w:val="en-US" w:eastAsia="en-US"/>
+        </w:rPr>
+        <w:t>Cheang Kah Wai</w:t>
+      </w:r>
+      <w:r>
+        <w:rPr>
+          <w:lang w:val="en-US" w:eastAsia="en-US"/>
+        </w:rPr>
         <w:t>,</w:t>
       </w:r>
       <w:r>
         <w:rPr>
           <w:lang w:val="en-US" w:eastAsia="en-US"/>
         </w:rPr>
-        <w:t xml:space="preserve"> </w:t>
-      </w:r>
-      <w:r>
-        <w:rPr>
-          <w:lang w:val="en-US" w:eastAsia="en-US"/>
-        </w:rPr>
-        <w:t xml:space="preserve">Mr. </w:t>
-      </w:r>
-      <w:proofErr w:type="spellStart"/>
-      <w:r>
-        <w:rPr>
-          <w:lang w:val="en-US" w:eastAsia="en-US"/>
-        </w:rPr>
-        <w:t>Cheang</w:t>
-      </w:r>
-      <w:proofErr w:type="spellEnd"/>
-      <w:r>
-        <w:rPr>
-          <w:lang w:val="en-US" w:eastAsia="en-US"/>
-        </w:rPr>
-        <w:t xml:space="preserve"> </w:t>
-      </w:r>
-      <w:proofErr w:type="spellStart"/>
-      <w:r>
-        <w:rPr>
-          <w:lang w:val="en-US" w:eastAsia="en-US"/>
-        </w:rPr>
-        <w:t>Kah</w:t>
-      </w:r>
-      <w:proofErr w:type="spellEnd"/>
-      <w:r>
-        <w:rPr>
-          <w:lang w:val="en-US" w:eastAsia="en-US"/>
-        </w:rPr>
-        <w:t xml:space="preserve"> Wai</w:t>
-      </w:r>
-      <w:r>
-        <w:rPr>
-          <w:lang w:val="en-US" w:eastAsia="en-US"/>
-        </w:rPr>
-        <w:t>,</w:t>
-      </w:r>
-      <w:r>
-        <w:rPr>
-          <w:lang w:val="en-US" w:eastAsia="en-US"/>
-        </w:rPr>
-        <w:t xml:space="preserve"> Dr. Noor </w:t>
-      </w:r>
-      <w:proofErr w:type="spellStart"/>
-      <w:r>
-        <w:rPr>
-          <w:lang w:val="en-US" w:eastAsia="en-US"/>
-        </w:rPr>
-        <w:t>Hidayah</w:t>
-      </w:r>
-      <w:proofErr w:type="spellEnd"/>
-      <w:r>
-        <w:rPr>
-          <w:lang w:val="en-US" w:eastAsia="en-US"/>
-        </w:rPr>
-        <w:t xml:space="preserve"> Binti Zakaria and M</w:t>
+        <w:t xml:space="preserve"> Dr. Noor Hidayah Binti Zakaria and M</w:t>
       </w:r>
       <w:r>
         <w:rPr>
@@ -5638,21 +6077,7 @@
         <w:rPr>
           <w:lang w:val="en-US" w:eastAsia="en-US"/>
         </w:rPr>
-        <w:t xml:space="preserve">Ms. </w:t>
-      </w:r>
-      <w:proofErr w:type="spellStart"/>
-      <w:r>
-        <w:rPr>
-          <w:lang w:val="en-US" w:eastAsia="en-US"/>
-        </w:rPr>
-        <w:t>Menaka</w:t>
-      </w:r>
-      <w:proofErr w:type="spellEnd"/>
-      <w:r>
-        <w:rPr>
-          <w:lang w:val="en-US" w:eastAsia="en-US"/>
-        </w:rPr>
-        <w:t xml:space="preserve"> Sivapalan </w:t>
+        <w:t xml:space="preserve">Ms. Menaka Sivapalan </w:t>
       </w:r>
       <w:r>
         <w:rPr>
@@ -5701,67 +6126,7 @@
         <w:rPr>
           <w:lang w:val="en-US" w:eastAsia="en-US"/>
         </w:rPr>
-        <w:t xml:space="preserve">classmate Ms. Low </w:t>
-      </w:r>
-      <w:proofErr w:type="spellStart"/>
-      <w:r>
-        <w:rPr>
-          <w:lang w:val="en-US" w:eastAsia="en-US"/>
-        </w:rPr>
-        <w:t>Hwei</w:t>
-      </w:r>
-      <w:proofErr w:type="spellEnd"/>
-      <w:r>
-        <w:rPr>
-          <w:lang w:val="en-US" w:eastAsia="en-US"/>
-        </w:rPr>
-        <w:t xml:space="preserve"> Li, Ms. Chin Yoke </w:t>
-      </w:r>
-      <w:proofErr w:type="spellStart"/>
-      <w:r>
-        <w:rPr>
-          <w:lang w:val="en-US" w:eastAsia="en-US"/>
-        </w:rPr>
-        <w:t>Nien</w:t>
-      </w:r>
-      <w:proofErr w:type="spellEnd"/>
-      <w:r>
-        <w:rPr>
-          <w:lang w:val="en-US" w:eastAsia="en-US"/>
-        </w:rPr>
-        <w:t xml:space="preserve">, Mr. </w:t>
-      </w:r>
-      <w:r>
-        <w:rPr>
-          <w:lang w:val="en-US" w:eastAsia="en-US"/>
-        </w:rPr>
-        <w:t>Fong Jia</w:t>
-      </w:r>
-      <w:r>
-        <w:rPr>
-          <w:lang w:val="en-US" w:eastAsia="en-US"/>
-        </w:rPr>
-        <w:t xml:space="preserve"> Hui</w:t>
-      </w:r>
-      <w:r>
-        <w:rPr>
-          <w:lang w:val="en-US" w:eastAsia="en-US"/>
-        </w:rPr>
-        <w:t xml:space="preserve">, Mr. Ho </w:t>
-      </w:r>
-      <w:proofErr w:type="spellStart"/>
-      <w:r>
-        <w:rPr>
-          <w:lang w:val="en-US" w:eastAsia="en-US"/>
-        </w:rPr>
-        <w:t>Jin</w:t>
-      </w:r>
-      <w:proofErr w:type="spellEnd"/>
-      <w:r>
-        <w:rPr>
-          <w:lang w:val="en-US" w:eastAsia="en-US"/>
-        </w:rPr>
-        <w:t xml:space="preserve"> Heng</w:t>
+        <w:t>classmate Ms. Low Hwei Li, Ms. Chin Yoke Nien, Mr. Fong Jia Hui, Mr. Ho Jin Heng</w:t>
       </w:r>
       <w:r>
         <w:rPr>
@@ -5928,39 +6293,7 @@
           <w:szCs w:val="24"/>
         </w:rPr>
         <w:tab/>
-        <w:t xml:space="preserve">The traditional method to remove a stuttered speech from video required a lot of human effort. The video editor must play the whole video and watch numerous </w:t>
-      </w:r>
-      <w:proofErr w:type="gramStart"/>
-      <w:r>
-        <w:rPr>
-          <w:rFonts w:cs="Times New Roman"/>
-          <w:szCs w:val="24"/>
-        </w:rPr>
-        <w:t>time</w:t>
-      </w:r>
-      <w:proofErr w:type="gramEnd"/>
-      <w:r>
-        <w:rPr>
-          <w:rFonts w:cs="Times New Roman"/>
-          <w:szCs w:val="24"/>
-        </w:rPr>
-        <w:t xml:space="preserve"> to remove the stuttered speech. Apart from that, to remove a stuttered speech from the footage required to learn editing tools such as Adobe Premiere, Sony Vegas, </w:t>
-      </w:r>
-      <w:proofErr w:type="spellStart"/>
-      <w:r>
-        <w:rPr>
-          <w:rFonts w:cs="Times New Roman"/>
-          <w:szCs w:val="24"/>
-        </w:rPr>
-        <w:t>Hitfilm</w:t>
-      </w:r>
-      <w:proofErr w:type="spellEnd"/>
-      <w:r>
-        <w:rPr>
-          <w:rFonts w:cs="Times New Roman"/>
-          <w:szCs w:val="24"/>
-        </w:rPr>
-        <w:t xml:space="preserve"> and more. The learning curve for editing tools is very high, and they are different from each other due to different concept and different workflow. To remove a stuttered speech, the user must learn the timeline, timecode, audio wave and more. Next, existing speech recognition is not able to detect the stuttered speech, so when the user requests the API, it will return a weird result.</w:t>
+        <w:t>The traditional method to remove a stuttered speech from video required a lot of human effort. The video editor must play the whole video and watch numerous time to remove the stuttered speech. Apart from that, to remove a stuttered speech from the footage required to learn editing tools such as Adobe Premiere, Sony Vegas, Hitfilm and more. The learning curve for editing tools is very high, and they are different from each other due to different concept and different workflow. To remove a stuttered speech, the user must learn the timeline, timecode, audio wave and more. Next, existing speech recognition is not able to detect the stuttered speech, so when the user requests the API, it will return a weird result.</w:t>
       </w:r>
     </w:p>
     <w:p>
@@ -5976,39 +6309,7 @@
           <w:szCs w:val="24"/>
         </w:rPr>
         <w:tab/>
-        <w:t xml:space="preserve">In this project, a camera app will develop and implementing machine learning. The goal of the app is using machine learning to identify and remove the stuttered speech from the video. It can reduce the learning curve significantly and reduce the human effort required to edit a video. First, the audio will extract from the video and undergo pre-processing algorithm such as amplify and normalization. Pre-processing audio can provide a better result for the next step. Next is implement the MFCC algorithm to extract the audio features. After generating the features for each data in the dataset, the features will ingest to a neural network SVM for training purpose. The trained model will save in a specific format file </w:t>
-      </w:r>
-      <w:proofErr w:type="spellStart"/>
-      <w:r>
-        <w:rPr>
-          <w:rFonts w:cs="Times New Roman"/>
-          <w:szCs w:val="24"/>
-        </w:rPr>
-        <w:t>protobuf</w:t>
-      </w:r>
-      <w:proofErr w:type="spellEnd"/>
-      <w:r>
-        <w:rPr>
-          <w:rFonts w:cs="Times New Roman"/>
-          <w:szCs w:val="24"/>
-        </w:rPr>
-        <w:t xml:space="preserve">. Then, the </w:t>
-      </w:r>
-      <w:proofErr w:type="spellStart"/>
-      <w:r>
-        <w:rPr>
-          <w:rFonts w:cs="Times New Roman"/>
-          <w:szCs w:val="24"/>
-        </w:rPr>
-        <w:t>protobuf</w:t>
-      </w:r>
-      <w:proofErr w:type="spellEnd"/>
-      <w:r>
-        <w:rPr>
-          <w:rFonts w:cs="Times New Roman"/>
-          <w:szCs w:val="24"/>
-        </w:rPr>
-        <w:t xml:space="preserve"> will include as an asset in the android app. By using the Android SDK and Android NDK, we can use the function provided by TensorFlow Lite to classify the input by using this special format file. The stuttered part in the video will be labelled by a remove algorithm to generate a timestamp. Then the video will undergo an L-cut algorithm will cut the video base on the generated timestamp. After that, the app will render the video base on the timestamp and store it in mp4 format with the subtitle. </w:t>
+        <w:t xml:space="preserve">In this project, a camera app will develop and implementing machine learning. The goal of the app is using machine learning to identify and remove the stuttered speech from the video. It can reduce the learning curve significantly and reduce the human effort required to edit a video. First, the audio will extract from the video and undergo pre-processing algorithm such as amplify and normalization. Pre-processing audio can provide a better result for the next step. Next is implement the MFCC algorithm to extract the audio features. After generating the features for each data in the dataset, the features will ingest to a neural network SVM for training purpose. The trained model will save in a specific format file protobuf. Then, the protobuf will include as an asset in the android app. By using the Android SDK and Android NDK, we can use the function provided by TensorFlow Lite to classify the input by using this special format file. The stuttered part in the video will be labelled by a remove algorithm to generate a timestamp. Then the video will undergo an L-cut algorithm will cut the video base on the generated timestamp. After that, the app will render the video base on the timestamp and store it in mp4 format with the subtitle. </w:t>
       </w:r>
     </w:p>
     <w:p>
@@ -7172,14 +7473,12 @@
                 <w:lang w:val="en-US"/>
               </w:rPr>
             </w:pPr>
-            <w:proofErr w:type="spellStart"/>
             <w:r>
               <w:rPr>
                 <w:lang w:val="en-US"/>
               </w:rPr>
               <w:t>Py</w:t>
             </w:r>
-            <w:proofErr w:type="spellEnd"/>
           </w:p>
         </w:tc>
         <w:tc>
@@ -7742,14 +8041,12 @@
                 <w:lang w:val="en-US"/>
               </w:rPr>
             </w:pPr>
-            <w:proofErr w:type="spellStart"/>
             <w:r>
               <w:rPr>
                 <w:lang w:val="en-US"/>
               </w:rPr>
               <w:t>GigaByte</w:t>
             </w:r>
-            <w:proofErr w:type="spellEnd"/>
           </w:p>
         </w:tc>
       </w:tr>
@@ -7799,14 +8096,12 @@
                 <w:lang w:val="en-US"/>
               </w:rPr>
             </w:pPr>
-            <w:proofErr w:type="spellStart"/>
             <w:r>
               <w:rPr>
                 <w:lang w:val="en-US"/>
               </w:rPr>
               <w:t>TeraByte</w:t>
             </w:r>
-            <w:proofErr w:type="spellEnd"/>
           </w:p>
         </w:tc>
       </w:tr>
@@ -7911,14 +8206,12 @@
                 <w:lang w:val="en-US"/>
               </w:rPr>
             </w:pPr>
-            <w:proofErr w:type="spellStart"/>
             <w:r>
               <w:rPr>
                 <w:lang w:val="en-US"/>
               </w:rPr>
               <w:t>MegaPixel</w:t>
             </w:r>
-            <w:proofErr w:type="spellEnd"/>
           </w:p>
         </w:tc>
       </w:tr>
@@ -10608,6 +10901,574 @@
         <w:rPr>
           <w:lang w:val="en-US"/>
         </w:rPr>
+      </w:pPr>
+      <w:r>
+        <w:rPr>
+          <w:lang w:val="en-US"/>
+        </w:rPr>
+        <w:fldChar w:fldCharType="end"/>
+      </w:r>
+    </w:p>
+    <w:p>
+      <w:pPr>
+        <w:spacing w:line="259" w:lineRule="auto"/>
+        <w:rPr>
+          <w:lang w:val="en-US"/>
+        </w:rPr>
+      </w:pPr>
+      <w:r>
+        <w:rPr>
+          <w:lang w:val="en-US"/>
+        </w:rPr>
+        <w:br w:type="page"/>
+      </w:r>
+    </w:p>
+    <w:p>
+      <w:pPr>
+        <w:spacing w:line="259" w:lineRule="auto"/>
+        <w:jc w:val="center"/>
+        <w:rPr>
+          <w:b/>
+          <w:bCs/>
+          <w:lang w:val="en-US"/>
+        </w:rPr>
+      </w:pPr>
+      <w:r>
+        <w:rPr>
+          <w:b/>
+          <w:bCs/>
+          <w:lang w:val="en-US"/>
+        </w:rPr>
+        <w:lastRenderedPageBreak/>
+        <w:t>REVISION HISTORY</w:t>
+      </w:r>
+    </w:p>
+    <w:tbl>
+      <w:tblPr>
+        <w:tblStyle w:val="TableGrid"/>
+        <w:tblW w:w="0" w:type="auto"/>
+        <w:tblLook w:val="04A0" w:firstRow="1" w:lastRow="0" w:firstColumn="1" w:lastColumn="0" w:noHBand="0" w:noVBand="1"/>
+      </w:tblPr>
+      <w:tblGrid>
+        <w:gridCol w:w="1705"/>
+        <w:gridCol w:w="2250"/>
+        <w:gridCol w:w="5061"/>
+      </w:tblGrid>
+      <w:tr>
+        <w:tc>
+          <w:tcPr>
+            <w:tcW w:w="1705" w:type="dxa"/>
+          </w:tcPr>
+          <w:p>
+            <w:pPr>
+              <w:spacing w:line="259" w:lineRule="auto"/>
+              <w:rPr>
+                <w:lang w:val="en-US"/>
+              </w:rPr>
+            </w:pPr>
+            <w:r>
+              <w:rPr>
+                <w:lang w:val="en-US"/>
+              </w:rPr>
+              <w:t>Date</w:t>
+            </w:r>
+          </w:p>
+        </w:tc>
+        <w:tc>
+          <w:tcPr>
+            <w:tcW w:w="2250" w:type="dxa"/>
+          </w:tcPr>
+          <w:p>
+            <w:pPr>
+              <w:spacing w:line="259" w:lineRule="auto"/>
+              <w:rPr>
+                <w:lang w:val="en-US"/>
+              </w:rPr>
+            </w:pPr>
+            <w:r>
+              <w:rPr>
+                <w:lang w:val="en-US"/>
+              </w:rPr>
+              <w:t>Version</w:t>
+            </w:r>
+          </w:p>
+        </w:tc>
+        <w:tc>
+          <w:tcPr>
+            <w:tcW w:w="5061" w:type="dxa"/>
+          </w:tcPr>
+          <w:p>
+            <w:pPr>
+              <w:spacing w:line="259" w:lineRule="auto"/>
+              <w:rPr>
+                <w:lang w:val="en-US"/>
+              </w:rPr>
+            </w:pPr>
+            <w:r>
+              <w:rPr>
+                <w:lang w:val="en-US"/>
+              </w:rPr>
+              <w:t>Description</w:t>
+            </w:r>
+          </w:p>
+        </w:tc>
+      </w:tr>
+      <w:tr>
+        <w:tc>
+          <w:tcPr>
+            <w:tcW w:w="1705" w:type="dxa"/>
+          </w:tcPr>
+          <w:p>
+            <w:pPr>
+              <w:spacing w:line="259" w:lineRule="auto"/>
+              <w:rPr>
+                <w:lang w:val="en-US"/>
+              </w:rPr>
+            </w:pPr>
+            <w:r>
+              <w:rPr>
+                <w:lang w:val="en-US"/>
+              </w:rPr>
+              <w:t>14/05/2020</w:t>
+            </w:r>
+          </w:p>
+        </w:tc>
+        <w:tc>
+          <w:tcPr>
+            <w:tcW w:w="2250" w:type="dxa"/>
+          </w:tcPr>
+          <w:p>
+            <w:pPr>
+              <w:spacing w:line="259" w:lineRule="auto"/>
+              <w:rPr>
+                <w:lang w:val="en-US"/>
+              </w:rPr>
+            </w:pPr>
+            <w:r>
+              <w:rPr>
+                <w:lang w:val="en-US"/>
+              </w:rPr>
+              <w:t>1.0</w:t>
+            </w:r>
+          </w:p>
+        </w:tc>
+        <w:tc>
+          <w:tcPr>
+            <w:tcW w:w="5061" w:type="dxa"/>
+          </w:tcPr>
+          <w:p>
+            <w:pPr>
+              <w:spacing w:line="259" w:lineRule="auto"/>
+              <w:rPr>
+                <w:lang w:val="en-US"/>
+              </w:rPr>
+            </w:pPr>
+            <w:r>
+              <w:rPr>
+                <w:lang w:val="en-US"/>
+              </w:rPr>
+              <w:t>Initial Version, Chapter 1</w:t>
+            </w:r>
+          </w:p>
+        </w:tc>
+      </w:tr>
+      <w:tr>
+        <w:tc>
+          <w:tcPr>
+            <w:tcW w:w="1705" w:type="dxa"/>
+          </w:tcPr>
+          <w:p>
+            <w:pPr>
+              <w:spacing w:line="259" w:lineRule="auto"/>
+              <w:rPr>
+                <w:lang w:val="en-US"/>
+              </w:rPr>
+            </w:pPr>
+            <w:r>
+              <w:rPr>
+                <w:lang w:val="en-US"/>
+              </w:rPr>
+              <w:t>16/05/2020</w:t>
+            </w:r>
+          </w:p>
+        </w:tc>
+        <w:tc>
+          <w:tcPr>
+            <w:tcW w:w="2250" w:type="dxa"/>
+          </w:tcPr>
+          <w:p>
+            <w:pPr>
+              <w:spacing w:line="259" w:lineRule="auto"/>
+              <w:rPr>
+                <w:lang w:val="en-US"/>
+              </w:rPr>
+            </w:pPr>
+            <w:r>
+              <w:rPr>
+                <w:lang w:val="en-US"/>
+              </w:rPr>
+              <w:t>1.1</w:t>
+            </w:r>
+          </w:p>
+        </w:tc>
+        <w:tc>
+          <w:tcPr>
+            <w:tcW w:w="5061" w:type="dxa"/>
+          </w:tcPr>
+          <w:p>
+            <w:pPr>
+              <w:spacing w:line="259" w:lineRule="auto"/>
+              <w:rPr>
+                <w:lang w:val="en-US"/>
+              </w:rPr>
+            </w:pPr>
+            <w:r>
+              <w:rPr>
+                <w:lang w:val="en-US"/>
+              </w:rPr>
+              <w:t>Chapter 2.1 and 2.2</w:t>
+            </w:r>
+          </w:p>
+        </w:tc>
+      </w:tr>
+      <w:tr>
+        <w:tc>
+          <w:tcPr>
+            <w:tcW w:w="1705" w:type="dxa"/>
+          </w:tcPr>
+          <w:p>
+            <w:pPr>
+              <w:spacing w:line="259" w:lineRule="auto"/>
+              <w:rPr>
+                <w:lang w:val="en-US"/>
+              </w:rPr>
+            </w:pPr>
+            <w:r>
+              <w:rPr>
+                <w:lang w:val="en-US"/>
+              </w:rPr>
+              <w:t>18/05/2020</w:t>
+            </w:r>
+          </w:p>
+        </w:tc>
+        <w:tc>
+          <w:tcPr>
+            <w:tcW w:w="2250" w:type="dxa"/>
+          </w:tcPr>
+          <w:p>
+            <w:pPr>
+              <w:spacing w:line="259" w:lineRule="auto"/>
+              <w:rPr>
+                <w:lang w:val="en-US"/>
+              </w:rPr>
+            </w:pPr>
+            <w:r>
+              <w:rPr>
+                <w:lang w:val="en-US"/>
+              </w:rPr>
+              <w:t>1.2</w:t>
+            </w:r>
+          </w:p>
+        </w:tc>
+        <w:tc>
+          <w:tcPr>
+            <w:tcW w:w="5061" w:type="dxa"/>
+          </w:tcPr>
+          <w:p>
+            <w:pPr>
+              <w:spacing w:line="259" w:lineRule="auto"/>
+              <w:rPr>
+                <w:lang w:val="en-US"/>
+              </w:rPr>
+            </w:pPr>
+            <w:r>
+              <w:rPr>
+                <w:lang w:val="en-US"/>
+              </w:rPr>
+              <w:t xml:space="preserve">Chapter 3, </w:t>
+            </w:r>
+            <w:r>
+              <w:rPr>
+                <w:lang w:val="en-US"/>
+              </w:rPr>
+              <w:t xml:space="preserve">Methodology, Planning, </w:t>
+            </w:r>
+            <w:r>
+              <w:rPr>
+                <w:lang w:val="en-US"/>
+              </w:rPr>
+              <w:t xml:space="preserve">Use Case Diagram, </w:t>
+            </w:r>
+            <w:r>
+              <w:rPr>
+                <w:lang w:val="en-US"/>
+              </w:rPr>
+              <w:t xml:space="preserve">Use Case </w:t>
+            </w:r>
+            <w:r>
+              <w:rPr>
+                <w:lang w:val="en-US"/>
+              </w:rPr>
+              <w:t>Report</w:t>
+            </w:r>
+          </w:p>
+        </w:tc>
+      </w:tr>
+      <w:tr>
+        <w:tc>
+          <w:tcPr>
+            <w:tcW w:w="1705" w:type="dxa"/>
+          </w:tcPr>
+          <w:p>
+            <w:pPr>
+              <w:spacing w:line="259" w:lineRule="auto"/>
+              <w:rPr>
+                <w:lang w:val="en-US"/>
+              </w:rPr>
+            </w:pPr>
+            <w:r>
+              <w:rPr>
+                <w:lang w:val="en-US"/>
+              </w:rPr>
+              <w:t>19/05/2020</w:t>
+            </w:r>
+          </w:p>
+        </w:tc>
+        <w:tc>
+          <w:tcPr>
+            <w:tcW w:w="2250" w:type="dxa"/>
+          </w:tcPr>
+          <w:p>
+            <w:pPr>
+              <w:spacing w:line="259" w:lineRule="auto"/>
+              <w:rPr>
+                <w:lang w:val="en-US"/>
+              </w:rPr>
+            </w:pPr>
+            <w:r>
+              <w:rPr>
+                <w:lang w:val="en-US"/>
+              </w:rPr>
+              <w:t>1.3</w:t>
+            </w:r>
+          </w:p>
+        </w:tc>
+        <w:tc>
+          <w:tcPr>
+            <w:tcW w:w="5061" w:type="dxa"/>
+          </w:tcPr>
+          <w:p>
+            <w:pPr>
+              <w:spacing w:line="259" w:lineRule="auto"/>
+              <w:rPr>
+                <w:lang w:val="en-US"/>
+              </w:rPr>
+            </w:pPr>
+            <w:r>
+              <w:rPr>
+                <w:lang w:val="en-US"/>
+              </w:rPr>
+              <w:t>Chapter 3, Hardware Requirement, Software Requirement, Class Diagram, Activity Diagram</w:t>
+            </w:r>
+          </w:p>
+        </w:tc>
+      </w:tr>
+      <w:tr>
+        <w:tc>
+          <w:tcPr>
+            <w:tcW w:w="1705" w:type="dxa"/>
+          </w:tcPr>
+          <w:p>
+            <w:pPr>
+              <w:spacing w:line="259" w:lineRule="auto"/>
+              <w:rPr>
+                <w:lang w:val="en-US"/>
+              </w:rPr>
+            </w:pPr>
+            <w:r>
+              <w:rPr>
+                <w:lang w:val="en-US"/>
+              </w:rPr>
+              <w:t>20/05/2020</w:t>
+            </w:r>
+          </w:p>
+        </w:tc>
+        <w:tc>
+          <w:tcPr>
+            <w:tcW w:w="2250" w:type="dxa"/>
+          </w:tcPr>
+          <w:p>
+            <w:pPr>
+              <w:spacing w:line="259" w:lineRule="auto"/>
+              <w:rPr>
+                <w:lang w:val="en-US"/>
+              </w:rPr>
+            </w:pPr>
+            <w:r>
+              <w:rPr>
+                <w:lang w:val="en-US"/>
+              </w:rPr>
+              <w:t>1.4</w:t>
+            </w:r>
+          </w:p>
+        </w:tc>
+        <w:tc>
+          <w:tcPr>
+            <w:tcW w:w="5061" w:type="dxa"/>
+          </w:tcPr>
+          <w:p>
+            <w:pPr>
+              <w:spacing w:line="259" w:lineRule="auto"/>
+              <w:rPr>
+                <w:lang w:val="en-US"/>
+              </w:rPr>
+            </w:pPr>
+            <w:r>
+              <w:rPr>
+                <w:lang w:val="en-US"/>
+              </w:rPr>
+              <w:t>Chapter 3 Sequence Diagram, State Diagram, Package Diagram, Deployment Diagram</w:t>
+            </w:r>
+          </w:p>
+        </w:tc>
+      </w:tr>
+      <w:tr>
+        <w:tc>
+          <w:tcPr>
+            <w:tcW w:w="1705" w:type="dxa"/>
+          </w:tcPr>
+          <w:p>
+            <w:pPr>
+              <w:spacing w:line="259" w:lineRule="auto"/>
+              <w:rPr>
+                <w:lang w:val="en-US"/>
+              </w:rPr>
+            </w:pPr>
+            <w:r>
+              <w:rPr>
+                <w:lang w:val="en-US"/>
+              </w:rPr>
+              <w:t>21/05/2020</w:t>
+            </w:r>
+          </w:p>
+        </w:tc>
+        <w:tc>
+          <w:tcPr>
+            <w:tcW w:w="2250" w:type="dxa"/>
+          </w:tcPr>
+          <w:p>
+            <w:pPr>
+              <w:spacing w:line="259" w:lineRule="auto"/>
+              <w:rPr>
+                <w:lang w:val="en-US"/>
+              </w:rPr>
+            </w:pPr>
+            <w:r>
+              <w:rPr>
+                <w:lang w:val="en-US"/>
+              </w:rPr>
+              <w:t>1.5</w:t>
+            </w:r>
+          </w:p>
+        </w:tc>
+        <w:tc>
+          <w:tcPr>
+            <w:tcW w:w="5061" w:type="dxa"/>
+          </w:tcPr>
+          <w:p>
+            <w:pPr>
+              <w:spacing w:line="259" w:lineRule="auto"/>
+              <w:rPr>
+                <w:lang w:val="en-US"/>
+              </w:rPr>
+            </w:pPr>
+            <w:r>
+              <w:rPr>
+                <w:lang w:val="en-US"/>
+              </w:rPr>
+              <w:t>Table of Contents, Acknowledgement, Preliminary Page, Formatting, Appendix</w:t>
+            </w:r>
+            <w:r>
+              <w:rPr>
+                <w:lang w:val="en-US"/>
+              </w:rPr>
+              <w:t>, Page numbering</w:t>
+            </w:r>
+          </w:p>
+        </w:tc>
+      </w:tr>
+      <w:tr>
+        <w:tc>
+          <w:tcPr>
+            <w:tcW w:w="1705" w:type="dxa"/>
+          </w:tcPr>
+          <w:p>
+            <w:pPr>
+              <w:spacing w:line="259" w:lineRule="auto"/>
+              <w:rPr>
+                <w:lang w:val="en-US"/>
+              </w:rPr>
+            </w:pPr>
+            <w:r>
+              <w:rPr>
+                <w:lang w:val="en-US"/>
+              </w:rPr>
+              <w:t>22/05/2020</w:t>
+            </w:r>
+          </w:p>
+        </w:tc>
+        <w:tc>
+          <w:tcPr>
+            <w:tcW w:w="2250" w:type="dxa"/>
+          </w:tcPr>
+          <w:p>
+            <w:pPr>
+              <w:spacing w:line="259" w:lineRule="auto"/>
+              <w:rPr>
+                <w:lang w:val="en-US"/>
+              </w:rPr>
+            </w:pPr>
+            <w:r>
+              <w:rPr>
+                <w:lang w:val="en-US"/>
+              </w:rPr>
+              <w:t>1.6</w:t>
+            </w:r>
+          </w:p>
+        </w:tc>
+        <w:tc>
+          <w:tcPr>
+            <w:tcW w:w="5061" w:type="dxa"/>
+          </w:tcPr>
+          <w:p>
+            <w:pPr>
+              <w:spacing w:line="259" w:lineRule="auto"/>
+              <w:rPr>
+                <w:lang w:val="en-US"/>
+              </w:rPr>
+            </w:pPr>
+            <w:r>
+              <w:rPr>
+                <w:lang w:val="en-US"/>
+              </w:rPr>
+              <w:t>Cover page</w:t>
+            </w:r>
+            <w:r>
+              <w:rPr>
+                <w:lang w:val="en-US"/>
+              </w:rPr>
+              <w:t xml:space="preserve">, Declaration of project, </w:t>
+            </w:r>
+          </w:p>
+        </w:tc>
+      </w:tr>
+    </w:tbl>
+    <w:p>
+      <w:pPr>
+        <w:spacing w:line="259" w:lineRule="auto"/>
+        <w:rPr>
+          <w:lang w:val="en-US"/>
+        </w:rPr>
         <w:sectPr>
           <w:pgSz w:w="11906" w:h="16838"/>
           <w:pgMar w:top="1440" w:right="1440" w:bottom="1440" w:left="1440" w:header="708" w:footer="708" w:gutter="0"/>
@@ -10620,7 +11481,7 @@
         <w:rPr>
           <w:lang w:val="en-US"/>
         </w:rPr>
-        <w:fldChar w:fldCharType="end"/>
+        <w:br w:type="page"/>
       </w:r>
     </w:p>
     <w:p>
@@ -10750,6 +11611,7 @@
           <w:id w:val="-677655536"/>
           <w:citation/>
         </w:sdtPr>
+        <w:sdtEndPr/>
         <w:sdtContent>
           <w:r>
             <w:rPr>
@@ -11064,25 +11926,7 @@
           <w:szCs w:val="24"/>
           <w:lang w:val="en-US"/>
         </w:rPr>
-        <w:t xml:space="preserve">The </w:t>
-      </w:r>
-      <w:proofErr w:type="spellStart"/>
-      <w:r>
-        <w:rPr>
-          <w:rFonts w:cs="Times New Roman"/>
-          <w:szCs w:val="24"/>
-          <w:lang w:val="en-US"/>
-        </w:rPr>
-        <w:t>baaaaaaby</w:t>
-      </w:r>
-      <w:proofErr w:type="spellEnd"/>
-      <w:r>
-        <w:rPr>
-          <w:rFonts w:cs="Times New Roman"/>
-          <w:szCs w:val="24"/>
-          <w:lang w:val="en-US"/>
-        </w:rPr>
-        <w:t xml:space="preserve"> ate the soup”. Interjection commonly use “um” and uh”</w:t>
+        <w:t>The baaaaaaby ate the soup”. Interjection commonly use “um” and uh”</w:t>
       </w:r>
       <w:r>
         <w:rPr>
@@ -11161,6 +12005,7 @@
           <w:id w:val="-2065548898"/>
           <w:citation/>
         </w:sdtPr>
+        <w:sdtEndPr/>
         <w:sdtContent>
           <w:r>
             <w:rPr>
@@ -11216,6 +12061,7 @@
           <w:id w:val="258496746"/>
           <w:citation/>
         </w:sdtPr>
+        <w:sdtEndPr/>
         <w:sdtContent>
           <w:r>
             <w:rPr>
@@ -11260,23 +12106,7 @@
           <w:rFonts w:cs="Times New Roman"/>
           <w:szCs w:val="24"/>
         </w:rPr>
-        <w:t xml:space="preserve"> the number of channels owns more than a million subscribers were grown by more than 65%. The number of video views grew 120,589,156 on 21 April 2020 for the highest number of subscriber channel, T-Series. T-Series channel grew around 100k video views daily. The growing of </w:t>
-      </w:r>
-      <w:proofErr w:type="spellStart"/>
-      <w:r>
-        <w:rPr>
-          <w:rFonts w:cs="Times New Roman"/>
-          <w:szCs w:val="24"/>
-        </w:rPr>
-        <w:t>youtube</w:t>
-      </w:r>
-      <w:proofErr w:type="spellEnd"/>
-      <w:r>
-        <w:rPr>
-          <w:rFonts w:cs="Times New Roman"/>
-          <w:szCs w:val="24"/>
-        </w:rPr>
-        <w:t xml:space="preserve"> significantly shows the importance of online video and shows the demand for a video editor. Most of the Youtuber does hire at least one or more edit, or to edit their video daily. However, to become an editor required a large amount of skill and years of training such as composition, colour science, graphic design skill, sound processing and various skill. According to Linus Tech Tips channel on YouTube, the average salary for his video editor is $29 per hour, and he has 7 video editors. It does cost $420,000 for a year. </w:t>
+        <w:t xml:space="preserve"> the number of channels owns more than a million subscribers were grown by more than 65%. The number of video views grew 120,589,156 on 21 April 2020 for the highest number of subscriber channel, T-Series. T-Series channel grew around 100k video views daily. The growing of youtube significantly shows the importance of online video and shows the demand for a video editor. Most of the Youtuber does hire at least one or more edit, or to edit their video daily. However, to become an editor required a large amount of skill and years of training such as composition, colour science, graphic design skill, sound processing and various skill. According to Linus Tech Tips channel on YouTube, the average salary for his video editor is $29 per hour, and he has 7 video editors. It does cost $420,000 for a year. </w:t>
       </w:r>
     </w:p>
     <w:p>
@@ -11508,6 +12338,7 @@
           <w:id w:val="103083556"/>
           <w:citation/>
         </w:sdtPr>
+        <w:sdtEndPr/>
         <w:sdtContent>
           <w:r>
             <w:rPr>
@@ -11651,6 +12482,7 @@
           <w:id w:val="986285052"/>
           <w:citation/>
         </w:sdtPr>
+        <w:sdtEndPr/>
         <w:sdtContent>
           <w:r>
             <w:rPr>
@@ -12988,90 +13820,8 @@
           <w:szCs w:val="24"/>
           <w:lang w:val="en-US"/>
         </w:rPr>
-        <w:t xml:space="preserve">Swapnil D. Waghmare, </w:t>
-      </w:r>
-      <w:proofErr w:type="spellStart"/>
-      <w:r>
-        <w:rPr>
-          <w:rFonts w:cs="Times New Roman"/>
-          <w:szCs w:val="24"/>
-          <w:lang w:val="en-US"/>
-        </w:rPr>
-        <w:t>Ratnadeep</w:t>
-      </w:r>
-      <w:proofErr w:type="spellEnd"/>
-      <w:r>
-        <w:rPr>
-          <w:rFonts w:cs="Times New Roman"/>
-          <w:szCs w:val="24"/>
-          <w:lang w:val="en-US"/>
-        </w:rPr>
-        <w:t xml:space="preserve"> R. Deshmukh, </w:t>
-      </w:r>
-      <w:proofErr w:type="spellStart"/>
-      <w:r>
-        <w:rPr>
-          <w:rFonts w:cs="Times New Roman"/>
-          <w:szCs w:val="24"/>
-          <w:lang w:val="en-US"/>
-        </w:rPr>
-        <w:t>Pukhraj</w:t>
-      </w:r>
-      <w:proofErr w:type="spellEnd"/>
-      <w:r>
-        <w:rPr>
-          <w:rFonts w:cs="Times New Roman"/>
-          <w:szCs w:val="24"/>
-          <w:lang w:val="en-US"/>
-        </w:rPr>
-        <w:t xml:space="preserve"> P. </w:t>
-      </w:r>
-      <w:proofErr w:type="spellStart"/>
-      <w:r>
-        <w:rPr>
-          <w:rFonts w:cs="Times New Roman"/>
-          <w:szCs w:val="24"/>
-          <w:lang w:val="en-US"/>
-        </w:rPr>
-        <w:t>Shrishrimal</w:t>
-      </w:r>
-      <w:proofErr w:type="spellEnd"/>
-      <w:r>
-        <w:rPr>
-          <w:rFonts w:cs="Times New Roman"/>
-          <w:szCs w:val="24"/>
-          <w:lang w:val="en-US"/>
-        </w:rPr>
-        <w:t xml:space="preserve">, Vishal B. Waghmare, Ganesh B. </w:t>
-      </w:r>
-      <w:proofErr w:type="spellStart"/>
-      <w:r>
-        <w:rPr>
-          <w:rFonts w:cs="Times New Roman"/>
-          <w:szCs w:val="24"/>
-          <w:lang w:val="en-US"/>
-        </w:rPr>
-        <w:t>Janvale</w:t>
-      </w:r>
-      <w:proofErr w:type="spellEnd"/>
-      <w:r>
-        <w:rPr>
-          <w:rFonts w:cs="Times New Roman"/>
-          <w:szCs w:val="24"/>
-          <w:lang w:val="en-US"/>
-        </w:rPr>
-        <w:t xml:space="preserve"> and Babasaheb </w:t>
-      </w:r>
-      <w:proofErr w:type="spellStart"/>
-      <w:r>
-        <w:rPr>
-          <w:rFonts w:cs="Times New Roman"/>
-          <w:szCs w:val="24"/>
-          <w:lang w:val="en-US"/>
-        </w:rPr>
-        <w:t>Sonawane</w:t>
-      </w:r>
-      <w:proofErr w:type="spellEnd"/>
+        <w:t>Swapnil D. Waghmare, Ratnadeep R. Deshmukh, Pukhraj P. Shrishrimal, Vishal B. Waghmare, Ganesh B. Janvale and Babasaheb Sonawane</w:t>
+      </w:r>
     </w:p>
     <w:p>
       <w:pPr>
@@ -13088,25 +13838,7 @@
           <w:szCs w:val="24"/>
           <w:lang w:val="en-US"/>
         </w:rPr>
-        <w:t>DOI: 10.17485/</w:t>
-      </w:r>
-      <w:proofErr w:type="spellStart"/>
-      <w:r>
-        <w:rPr>
-          <w:rFonts w:cs="Times New Roman"/>
-          <w:szCs w:val="24"/>
-          <w:lang w:val="en-US"/>
-        </w:rPr>
-        <w:t>ijst</w:t>
-      </w:r>
-      <w:proofErr w:type="spellEnd"/>
-      <w:r>
-        <w:rPr>
-          <w:rFonts w:cs="Times New Roman"/>
-          <w:szCs w:val="24"/>
-          <w:lang w:val="en-US"/>
-        </w:rPr>
-        <w:t>/2017/v10i21/106092</w:t>
+        <w:t>DOI: 10.17485/ijst/2017/v10i21/106092</w:t>
       </w:r>
     </w:p>
     <w:p>
@@ -13245,43 +13977,15 @@
           <w:szCs w:val="24"/>
           <w:lang w:val="en-US"/>
         </w:rPr>
-        <w:t xml:space="preserve">peech disorder which include </w:t>
-      </w:r>
-      <w:proofErr w:type="spellStart"/>
-      <w:r>
-        <w:rPr>
-          <w:rFonts w:cs="Times New Roman"/>
-          <w:szCs w:val="24"/>
-          <w:lang w:val="en-US"/>
-        </w:rPr>
-        <w:t>Aprexia</w:t>
-      </w:r>
-      <w:proofErr w:type="spellEnd"/>
-      <w:r>
-        <w:rPr>
-          <w:rFonts w:cs="Times New Roman"/>
-          <w:szCs w:val="24"/>
-          <w:lang w:val="en-US"/>
-        </w:rPr>
-        <w:t xml:space="preserve"> (Dyspraxia), Articulation and Stuttering. </w:t>
-      </w:r>
-      <w:proofErr w:type="spellStart"/>
-      <w:r>
-        <w:rPr>
-          <w:rFonts w:cs="Times New Roman"/>
-          <w:szCs w:val="24"/>
-          <w:lang w:val="en-US"/>
-        </w:rPr>
-        <w:t>Aprexia</w:t>
-      </w:r>
-      <w:proofErr w:type="spellEnd"/>
-      <w:r>
-        <w:rPr>
-          <w:rFonts w:cs="Times New Roman"/>
-          <w:szCs w:val="24"/>
-          <w:lang w:val="en-US"/>
-        </w:rPr>
-        <w:t xml:space="preserve"> speech also known oral-motor speech disorder. </w:t>
+        <w:t xml:space="preserve">peech disorder which include Aprexia (Dyspraxia), Articulation and Stuttering. </w:t>
+      </w:r>
+      <w:r>
+        <w:rPr>
+          <w:rFonts w:cs="Times New Roman"/>
+          <w:szCs w:val="24"/>
+          <w:lang w:val="en-US"/>
+        </w:rPr>
+        <w:t xml:space="preserve">Aprexia speech also known oral-motor speech disorder. </w:t>
       </w:r>
       <w:r>
         <w:rPr>
@@ -14066,34 +14770,14 @@
         </w:rPr>
         <w:t xml:space="preserve">Author: </w:t>
       </w:r>
-      <w:proofErr w:type="spellStart"/>
-      <w:r>
-        <w:rPr>
-          <w:rFonts w:cs="Times New Roman"/>
-          <w:szCs w:val="24"/>
-          <w:lang w:val="en-US"/>
-        </w:rPr>
-        <w:t>Vikhyath</w:t>
-      </w:r>
-      <w:proofErr w:type="spellEnd"/>
-      <w:r>
-        <w:rPr>
-          <w:rFonts w:cs="Times New Roman"/>
-          <w:szCs w:val="24"/>
-          <w:lang w:val="en-US"/>
-        </w:rPr>
-        <w:t xml:space="preserve"> Narayan K N, S P </w:t>
-      </w:r>
-      <w:proofErr w:type="spellStart"/>
-      <w:r>
-        <w:rPr>
-          <w:rFonts w:cs="Times New Roman"/>
-          <w:szCs w:val="24"/>
-          <w:lang w:val="en-US"/>
-        </w:rPr>
-        <w:t>Meharunnisa</w:t>
-      </w:r>
-      <w:proofErr w:type="spellEnd"/>
+      <w:r>
+        <w:rPr>
+          <w:rFonts w:cs="Times New Roman"/>
+          <w:szCs w:val="24"/>
+          <w:lang w:val="en-US"/>
+        </w:rPr>
+        <w:t>Vikhyath Narayan K N, S P Meharunnisa</w:t>
+      </w:r>
     </w:p>
     <w:p>
       <w:pPr>
@@ -14355,21 +15039,7 @@
         <w:rPr>
           <w:lang w:val="en-US"/>
         </w:rPr>
-        <w:t xml:space="preserve"> Syllable segmentation is the ability to identify the syllable of words or phrases. It’s included identify the component of words or phrases by using auditory, visual or numerical presentation. For example, one-syllable “bee-</w:t>
-      </w:r>
-      <w:proofErr w:type="spellStart"/>
-      <w:r>
-        <w:rPr>
-          <w:lang w:val="en-US"/>
-        </w:rPr>
-        <w:t>zzz</w:t>
-      </w:r>
-      <w:proofErr w:type="spellEnd"/>
-      <w:r>
-        <w:rPr>
-          <w:lang w:val="en-US"/>
-        </w:rPr>
-        <w:t>” can helps children to understand the concept of syllable.</w:t>
+        <w:t xml:space="preserve"> Syllable segmentation is the ability to identify the syllable of words or phrases. It’s included identify the component of words or phrases by using auditory, visual or numerical presentation. For example, one-syllable “bee-zzz” can helps children to understand the concept of syllable.</w:t>
       </w:r>
       <w:r>
         <w:rPr>
@@ -14500,7 +15170,7 @@
                     </pic:cNvPicPr>
                   </pic:nvPicPr>
                   <pic:blipFill>
-                    <a:blip r:embed="rId14">
+                    <a:blip r:embed="rId16">
                       <a:extLst>
                         <a:ext uri="{28A0092B-C50C-407E-A947-70E740481C1C}">
                           <a14:useLocalDpi xmlns:a14="http://schemas.microsoft.com/office/drawing/2010/main" val="0"/>
@@ -14586,23 +15256,7 @@
         <w:fldChar w:fldCharType="end"/>
       </w:r>
       <w:r>
-        <w:t xml:space="preserve"> Flowchart for Segmentation, Adapted from "Detection and Analysis of Stuttered Speech", by </w:t>
-      </w:r>
-      <w:proofErr w:type="spellStart"/>
-      <w:r>
-        <w:t>Vikhyath</w:t>
-      </w:r>
-      <w:proofErr w:type="spellEnd"/>
-      <w:r>
-        <w:t xml:space="preserve"> Narayan and S P </w:t>
-      </w:r>
-      <w:proofErr w:type="spellStart"/>
-      <w:r>
-        <w:t>Meharunnisa</w:t>
-      </w:r>
-      <w:proofErr w:type="spellEnd"/>
-      <w:r>
-        <w:t>, April 2016</w:t>
+        <w:t xml:space="preserve"> Flowchart for Segmentation, Adapted from "Detection and Analysis of Stuttered Speech", by Vikhyath Narayan and S P Meharunnisa, April 2016</w:t>
       </w:r>
       <w:bookmarkEnd w:id="30"/>
     </w:p>
@@ -14724,7 +15378,7 @@
                     </pic:cNvPicPr>
                   </pic:nvPicPr>
                   <pic:blipFill>
-                    <a:blip r:embed="rId15">
+                    <a:blip r:embed="rId17">
                       <a:extLst>
                         <a:ext uri="{28A0092B-C50C-407E-A947-70E740481C1C}">
                           <a14:useLocalDpi xmlns:a14="http://schemas.microsoft.com/office/drawing/2010/main" val="0"/>
@@ -14818,13 +15472,8 @@
       <w:r>
         <w:t xml:space="preserve">", by </w:t>
       </w:r>
-      <w:proofErr w:type="spellStart"/>
-      <w:r>
-        <w:t>Vikhyath</w:t>
-      </w:r>
-      <w:proofErr w:type="spellEnd"/>
-      <w:r>
-        <w:t xml:space="preserve"> Narayan K N</w:t>
+      <w:r>
+        <w:t>Vikhyath Narayan K N</w:t>
       </w:r>
       <w:r>
         <w:rPr>
@@ -14961,31 +15610,7 @@
         <w:t>Author:</w:t>
       </w:r>
       <w:r>
-        <w:t xml:space="preserve"> Ankit Dash, Nikhil Subramani, </w:t>
-      </w:r>
-      <w:proofErr w:type="spellStart"/>
-      <w:r>
-        <w:t>Tejas</w:t>
-      </w:r>
-      <w:proofErr w:type="spellEnd"/>
-      <w:r>
-        <w:t xml:space="preserve"> Manjunath, </w:t>
-      </w:r>
-      <w:proofErr w:type="spellStart"/>
-      <w:r>
-        <w:t>Vishruti</w:t>
-      </w:r>
-      <w:proofErr w:type="spellEnd"/>
-      <w:r>
-        <w:t xml:space="preserve"> </w:t>
-      </w:r>
-      <w:proofErr w:type="spellStart"/>
-      <w:r>
-        <w:t>Yaragarala</w:t>
-      </w:r>
-      <w:proofErr w:type="spellEnd"/>
-      <w:r>
-        <w:t xml:space="preserve"> and Shikha Tripathi</w:t>
+        <w:t xml:space="preserve"> Ankit Dash, Nikhil Subramani, Tejas Manjunath, Vishruti Yaragarala and Shikha Tripathi</w:t>
       </w:r>
     </w:p>
     <w:p>
@@ -15195,7 +15820,7 @@
                     </pic:cNvPicPr>
                   </pic:nvPicPr>
                   <pic:blipFill>
-                    <a:blip r:embed="rId16">
+                    <a:blip r:embed="rId18">
                       <a:extLst>
                         <a:ext uri="{28A0092B-C50C-407E-A947-70E740481C1C}">
                           <a14:useLocalDpi xmlns:a14="http://schemas.microsoft.com/office/drawing/2010/main" val="0"/>
@@ -15276,15 +15901,7 @@
         <w:fldChar w:fldCharType="end"/>
       </w:r>
       <w:r>
-        <w:t xml:space="preserve"> - Scrum Model. Adapted from "</w:t>
-      </w:r>
-      <w:proofErr w:type="spellStart"/>
-      <w:r>
-        <w:t>Nutcache</w:t>
-      </w:r>
-      <w:proofErr w:type="spellEnd"/>
-      <w:r>
-        <w:t>",</w:t>
+        <w:t xml:space="preserve"> - Scrum Model. Adapted from "Nutcache",</w:t>
       </w:r>
       <w:bookmarkEnd w:id="35"/>
       <w:r>
@@ -15401,7 +16018,7 @@
                     </pic:cNvPicPr>
                   </pic:nvPicPr>
                   <pic:blipFill>
-                    <a:blip r:embed="rId17">
+                    <a:blip r:embed="rId19">
                       <a:extLst>
                         <a:ext uri="{28A0092B-C50C-407E-A947-70E740481C1C}">
                           <a14:useLocalDpi xmlns:a14="http://schemas.microsoft.com/office/drawing/2010/main" val="0"/>
@@ -16387,7 +17004,7 @@
                     </pic:cNvPicPr>
                   </pic:nvPicPr>
                   <pic:blipFill>
-                    <a:blip r:embed="rId18">
+                    <a:blip r:embed="rId20">
                       <a:extLst>
                         <a:ext uri="{28A0092B-C50C-407E-A947-70E740481C1C}">
                           <a14:useLocalDpi xmlns:a14="http://schemas.microsoft.com/office/drawing/2010/main" val="0"/>
@@ -17142,21 +17759,12 @@
                 <w:szCs w:val="24"/>
               </w:rPr>
             </w:pPr>
-            <w:proofErr w:type="spellStart"/>
-            <w:r>
-              <w:rPr>
-                <w:rFonts w:cs="Times New Roman"/>
-                <w:szCs w:val="24"/>
-              </w:rPr>
-              <w:t>Wavenet</w:t>
-            </w:r>
-            <w:proofErr w:type="spellEnd"/>
-            <w:r>
-              <w:rPr>
-                <w:rFonts w:cs="Times New Roman"/>
-                <w:szCs w:val="24"/>
-              </w:rPr>
-              <w:t xml:space="preserve"> model</w:t>
+            <w:r>
+              <w:rPr>
+                <w:rFonts w:cs="Times New Roman"/>
+                <w:szCs w:val="24"/>
+              </w:rPr>
+              <w:t>Wavenet model</w:t>
             </w:r>
           </w:p>
           <w:p>
@@ -17410,364 +18018,6 @@
             <wp:extent cx="4761601" cy="2402958"/>
             <wp:effectExtent l="0" t="0" r="1270" b="0"/>
             <wp:docPr id="1" name="Picture 1"/>
-            <wp:cNvGraphicFramePr>
-              <a:graphicFrameLocks xmlns:a="http://schemas.openxmlformats.org/drawingml/2006/main" noChangeAspect="1"/>
-            </wp:cNvGraphicFramePr>
-            <a:graphic xmlns:a="http://schemas.openxmlformats.org/drawingml/2006/main">
-              <a:graphicData uri="http://schemas.openxmlformats.org/drawingml/2006/picture">
-                <pic:pic xmlns:pic="http://schemas.openxmlformats.org/drawingml/2006/picture">
-                  <pic:nvPicPr>
-                    <pic:cNvPr id="1" name=""/>
-                    <pic:cNvPicPr/>
-                  </pic:nvPicPr>
-                  <pic:blipFill>
-                    <a:blip r:embed="rId19"/>
-                    <a:stretch>
-                      <a:fillRect/>
-                    </a:stretch>
-                  </pic:blipFill>
-                  <pic:spPr>
-                    <a:xfrm>
-                      <a:off x="0" y="0"/>
-                      <a:ext cx="4788052" cy="2416307"/>
-                    </a:xfrm>
-                    <a:prstGeom prst="rect">
-                      <a:avLst/>
-                    </a:prstGeom>
-                  </pic:spPr>
-                </pic:pic>
-              </a:graphicData>
-            </a:graphic>
-          </wp:inline>
-        </w:drawing>
-      </w:r>
-    </w:p>
-    <w:p>
-      <w:pPr>
-        <w:pStyle w:val="Caption"/>
-        <w:jc w:val="center"/>
-        <w:rPr>
-          <w:rFonts w:cs="Times New Roman"/>
-          <w:szCs w:val="24"/>
-        </w:rPr>
-      </w:pPr>
-      <w:bookmarkStart w:id="46" w:name="_Toc40980845"/>
-      <w:r>
-        <w:t xml:space="preserve">Figure </w:t>
-      </w:r>
-      <w:r>
-        <w:fldChar w:fldCharType="begin"/>
-      </w:r>
-      <w:r>
-        <w:instrText xml:space="preserve"> STYLEREF 1 \s </w:instrText>
-      </w:r>
-      <w:r>
-        <w:fldChar w:fldCharType="separate"/>
-      </w:r>
-      <w:r>
-        <w:rPr>
-          <w:noProof/>
-        </w:rPr>
-        <w:t>3</w:t>
-      </w:r>
-      <w:r>
-        <w:fldChar w:fldCharType="end"/>
-      </w:r>
-      <w:r>
-        <w:t>.</w:t>
-      </w:r>
-      <w:r>
-        <w:fldChar w:fldCharType="begin"/>
-      </w:r>
-      <w:r>
-        <w:instrText xml:space="preserve"> SEQ Figure \* ARABIC \s 1 </w:instrText>
-      </w:r>
-      <w:r>
-        <w:fldChar w:fldCharType="separate"/>
-      </w:r>
-      <w:r>
-        <w:rPr>
-          <w:noProof/>
-        </w:rPr>
-        <w:t>4</w:t>
-      </w:r>
-      <w:r>
-        <w:fldChar w:fldCharType="end"/>
-      </w:r>
-      <w:r>
-        <w:t xml:space="preserve"> draw.io screenshot</w:t>
-      </w:r>
-      <w:bookmarkEnd w:id="46"/>
-    </w:p>
-    <w:p>
-      <w:pPr>
-        <w:pStyle w:val="ListParagraph"/>
-        <w:numPr>
-          <w:ilvl w:val="1"/>
-          <w:numId w:val="10"/>
-        </w:numPr>
-        <w:rPr>
-          <w:rFonts w:cs="Times New Roman"/>
-          <w:szCs w:val="24"/>
-        </w:rPr>
-      </w:pPr>
-      <w:r>
-        <w:rPr>
-          <w:rFonts w:cs="Times New Roman"/>
-          <w:szCs w:val="24"/>
-        </w:rPr>
-        <w:t>Anaconda3</w:t>
-      </w:r>
-    </w:p>
-    <w:p>
-      <w:pPr>
-        <w:ind w:left="1080"/>
-        <w:rPr>
-          <w:rFonts w:cs="Times New Roman"/>
-          <w:szCs w:val="24"/>
-        </w:rPr>
-      </w:pPr>
-      <w:r>
-        <w:rPr>
-          <w:rFonts w:cs="Times New Roman"/>
-          <w:szCs w:val="24"/>
-        </w:rPr>
-        <w:t xml:space="preserve">Anaconda is a widespread free and open-source distribution of Python and R programming for data science, machine learning, and more. It supports Windows, Linux and macOS. It is easy to use and more reliable and more comfortable to use compared to other distribution. It does support VS Code, </w:t>
-      </w:r>
-      <w:proofErr w:type="spellStart"/>
-      <w:r>
-        <w:rPr>
-          <w:rFonts w:cs="Times New Roman"/>
-          <w:szCs w:val="24"/>
-        </w:rPr>
-        <w:t>JupyterLab</w:t>
-      </w:r>
-      <w:proofErr w:type="spellEnd"/>
-      <w:r>
-        <w:rPr>
-          <w:rFonts w:cs="Times New Roman"/>
-          <w:szCs w:val="24"/>
-        </w:rPr>
-        <w:t xml:space="preserve">, </w:t>
-      </w:r>
-      <w:proofErr w:type="spellStart"/>
-      <w:r>
-        <w:rPr>
-          <w:rFonts w:cs="Times New Roman"/>
-          <w:szCs w:val="24"/>
-        </w:rPr>
-        <w:t>Jupyter</w:t>
-      </w:r>
-      <w:proofErr w:type="spellEnd"/>
-      <w:r>
-        <w:rPr>
-          <w:rFonts w:cs="Times New Roman"/>
-          <w:szCs w:val="24"/>
-        </w:rPr>
-        <w:t xml:space="preserve"> Notebook, </w:t>
-      </w:r>
-      <w:proofErr w:type="spellStart"/>
-      <w:r>
-        <w:rPr>
-          <w:rFonts w:cs="Times New Roman"/>
-          <w:szCs w:val="24"/>
-        </w:rPr>
-        <w:t>Powershell</w:t>
-      </w:r>
-      <w:proofErr w:type="spellEnd"/>
-      <w:r>
-        <w:rPr>
-          <w:rFonts w:cs="Times New Roman"/>
-          <w:szCs w:val="24"/>
-        </w:rPr>
-        <w:t xml:space="preserve"> Prompt, Qt Console, Spyder, RStudio and a bunch of application and environment.</w:t>
-      </w:r>
-    </w:p>
-    <w:p>
-      <w:pPr>
-        <w:keepNext/>
-        <w:ind w:left="1080"/>
-      </w:pPr>
-      <w:r>
-        <w:rPr>
-          <w:rFonts w:cs="Times New Roman"/>
-          <w:noProof/>
-          <w:szCs w:val="24"/>
-        </w:rPr>
-        <w:lastRenderedPageBreak/>
-        <w:drawing>
-          <wp:inline distT="0" distB="0" distL="0" distR="0" wp14:anchorId="517B0170" wp14:editId="76F3049E">
-            <wp:extent cx="4797712" cy="3349256"/>
-            <wp:effectExtent l="0" t="0" r="3175" b="3810"/>
-            <wp:docPr id="2" name="Picture 2"/>
-            <wp:cNvGraphicFramePr>
-              <a:graphicFrameLocks xmlns:a="http://schemas.openxmlformats.org/drawingml/2006/main" noChangeAspect="1"/>
-            </wp:cNvGraphicFramePr>
-            <a:graphic xmlns:a="http://schemas.openxmlformats.org/drawingml/2006/main">
-              <a:graphicData uri="http://schemas.openxmlformats.org/drawingml/2006/picture">
-                <pic:pic xmlns:pic="http://schemas.openxmlformats.org/drawingml/2006/picture">
-                  <pic:nvPicPr>
-                    <pic:cNvPr id="1" name=""/>
-                    <pic:cNvPicPr/>
-                  </pic:nvPicPr>
-                  <pic:blipFill>
-                    <a:blip r:embed="rId20"/>
-                    <a:stretch>
-                      <a:fillRect/>
-                    </a:stretch>
-                  </pic:blipFill>
-                  <pic:spPr>
-                    <a:xfrm>
-                      <a:off x="0" y="0"/>
-                      <a:ext cx="4813763" cy="3360461"/>
-                    </a:xfrm>
-                    <a:prstGeom prst="rect">
-                      <a:avLst/>
-                    </a:prstGeom>
-                  </pic:spPr>
-                </pic:pic>
-              </a:graphicData>
-            </a:graphic>
-          </wp:inline>
-        </w:drawing>
-      </w:r>
-    </w:p>
-    <w:p>
-      <w:pPr>
-        <w:pStyle w:val="Caption"/>
-        <w:jc w:val="center"/>
-        <w:rPr>
-          <w:rFonts w:cs="Times New Roman"/>
-          <w:szCs w:val="24"/>
-        </w:rPr>
-      </w:pPr>
-      <w:bookmarkStart w:id="47" w:name="_Toc40980846"/>
-      <w:r>
-        <w:t xml:space="preserve">Figure </w:t>
-      </w:r>
-      <w:r>
-        <w:fldChar w:fldCharType="begin"/>
-      </w:r>
-      <w:r>
-        <w:instrText xml:space="preserve"> STYLEREF 1 \s </w:instrText>
-      </w:r>
-      <w:r>
-        <w:fldChar w:fldCharType="separate"/>
-      </w:r>
-      <w:r>
-        <w:rPr>
-          <w:noProof/>
-        </w:rPr>
-        <w:t>3</w:t>
-      </w:r>
-      <w:r>
-        <w:fldChar w:fldCharType="end"/>
-      </w:r>
-      <w:r>
-        <w:t>.</w:t>
-      </w:r>
-      <w:r>
-        <w:fldChar w:fldCharType="begin"/>
-      </w:r>
-      <w:r>
-        <w:instrText xml:space="preserve"> SEQ Figure \* ARABIC \s 1 </w:instrText>
-      </w:r>
-      <w:r>
-        <w:fldChar w:fldCharType="separate"/>
-      </w:r>
-      <w:r>
-        <w:rPr>
-          <w:noProof/>
-        </w:rPr>
-        <w:t>5</w:t>
-      </w:r>
-      <w:r>
-        <w:fldChar w:fldCharType="end"/>
-      </w:r>
-      <w:r>
-        <w:t xml:space="preserve"> Anaconda3 screenshot</w:t>
-      </w:r>
-      <w:bookmarkEnd w:id="47"/>
-    </w:p>
-    <w:p>
-      <w:pPr>
-        <w:pStyle w:val="ListParagraph"/>
-        <w:numPr>
-          <w:ilvl w:val="1"/>
-          <w:numId w:val="10"/>
-        </w:numPr>
-        <w:rPr>
-          <w:rFonts w:cs="Times New Roman"/>
-          <w:szCs w:val="24"/>
-        </w:rPr>
-      </w:pPr>
-      <w:proofErr w:type="spellStart"/>
-      <w:r>
-        <w:rPr>
-          <w:rFonts w:cs="Times New Roman"/>
-          <w:szCs w:val="24"/>
-        </w:rPr>
-        <w:t>Jupyter</w:t>
-      </w:r>
-      <w:proofErr w:type="spellEnd"/>
-      <w:r>
-        <w:rPr>
-          <w:rFonts w:cs="Times New Roman"/>
-          <w:szCs w:val="24"/>
-        </w:rPr>
-        <w:t xml:space="preserve"> Notebook / </w:t>
-      </w:r>
-      <w:proofErr w:type="spellStart"/>
-      <w:r>
-        <w:rPr>
-          <w:rFonts w:cs="Times New Roman"/>
-          <w:szCs w:val="24"/>
-        </w:rPr>
-        <w:t>Colab</w:t>
-      </w:r>
-      <w:proofErr w:type="spellEnd"/>
-    </w:p>
-    <w:p>
-      <w:pPr>
-        <w:ind w:left="1080"/>
-        <w:rPr>
-          <w:rFonts w:cs="Times New Roman"/>
-          <w:szCs w:val="24"/>
-        </w:rPr>
-      </w:pPr>
-      <w:proofErr w:type="spellStart"/>
-      <w:r>
-        <w:rPr>
-          <w:rFonts w:cs="Times New Roman"/>
-          <w:szCs w:val="24"/>
-        </w:rPr>
-        <w:t>Jupyter</w:t>
-      </w:r>
-      <w:proofErr w:type="spellEnd"/>
-      <w:r>
-        <w:rPr>
-          <w:rFonts w:cs="Times New Roman"/>
-          <w:szCs w:val="24"/>
-        </w:rPr>
-        <w:t xml:space="preserve"> Notebook is an opensource web application which allows user to run live code, equations, visualizations and more. It supports a lot of programming language such as Python, Java, R, Octave and more.</w:t>
-      </w:r>
-    </w:p>
-    <w:p>
-      <w:pPr>
-        <w:keepNext/>
-        <w:ind w:left="1080"/>
-      </w:pPr>
-      <w:r>
-        <w:rPr>
-          <w:rFonts w:cs="Times New Roman"/>
-          <w:noProof/>
-          <w:szCs w:val="24"/>
-        </w:rPr>
-        <w:drawing>
-          <wp:inline distT="0" distB="0" distL="0" distR="0" wp14:anchorId="640526EB" wp14:editId="34B2F996">
-            <wp:extent cx="4826635" cy="2430964"/>
-            <wp:effectExtent l="0" t="0" r="0" b="7620"/>
-            <wp:docPr id="5" name="Picture 5"/>
             <wp:cNvGraphicFramePr>
               <a:graphicFrameLocks xmlns:a="http://schemas.openxmlformats.org/drawingml/2006/main" noChangeAspect="1"/>
             </wp:cNvGraphicFramePr>
@@ -17787,7 +18037,7 @@
                   <pic:spPr>
                     <a:xfrm>
                       <a:off x="0" y="0"/>
-                      <a:ext cx="4845179" cy="2440304"/>
+                      <a:ext cx="4788052" cy="2416307"/>
                     </a:xfrm>
                     <a:prstGeom prst="rect">
                       <a:avLst/>
@@ -17809,7 +18059,7 @@
           <w:szCs w:val="24"/>
         </w:rPr>
       </w:pPr>
-      <w:bookmarkStart w:id="48" w:name="_Toc40980847"/>
+      <w:bookmarkStart w:id="46" w:name="_Toc40980845"/>
       <w:r>
         <w:t xml:space="preserve">Figure </w:t>
       </w:r>
@@ -17847,87 +18097,34 @@
         <w:rPr>
           <w:noProof/>
         </w:rPr>
-        <w:t>6</w:t>
+        <w:t>4</w:t>
       </w:r>
       <w:r>
         <w:fldChar w:fldCharType="end"/>
       </w:r>
       <w:r>
-        <w:t xml:space="preserve"> </w:t>
-      </w:r>
-      <w:proofErr w:type="spellStart"/>
-      <w:r>
-        <w:t>Jupyter</w:t>
-      </w:r>
-      <w:proofErr w:type="spellEnd"/>
-      <w:r>
-        <w:t xml:space="preserve"> Notebook screenshot</w:t>
-      </w:r>
-      <w:bookmarkEnd w:id="48"/>
+        <w:t xml:space="preserve"> draw.io screenshot</w:t>
+      </w:r>
+      <w:bookmarkEnd w:id="46"/>
     </w:p>
     <w:p>
       <w:pPr>
-        <w:ind w:left="1080"/>
-        <w:rPr>
-          <w:rFonts w:cs="Times New Roman"/>
-          <w:szCs w:val="24"/>
-        </w:rPr>
-      </w:pPr>
-      <w:proofErr w:type="spellStart"/>
-      <w:r>
-        <w:rPr>
-          <w:rFonts w:cs="Times New Roman"/>
-          <w:szCs w:val="24"/>
-        </w:rPr>
-        <w:t>Colab</w:t>
-      </w:r>
-      <w:proofErr w:type="spellEnd"/>
-      <w:r>
-        <w:rPr>
-          <w:rFonts w:cs="Times New Roman"/>
-          <w:szCs w:val="24"/>
-        </w:rPr>
-        <w:t xml:space="preserve"> is a cloud environment provided by Google which allows user to write and execute their python code in the browser. It provided free access to GPUs and </w:t>
-      </w:r>
-      <w:r>
-        <w:rPr>
-          <w:rFonts w:cs="Times New Roman"/>
-          <w:szCs w:val="24"/>
-        </w:rPr>
-        <w:lastRenderedPageBreak/>
-        <w:t xml:space="preserve">allowed collaborative with other teammates. </w:t>
-      </w:r>
-      <w:proofErr w:type="spellStart"/>
-      <w:r>
-        <w:rPr>
-          <w:rFonts w:cs="Times New Roman"/>
-          <w:szCs w:val="24"/>
-        </w:rPr>
-        <w:t>Colab</w:t>
-      </w:r>
-      <w:proofErr w:type="spellEnd"/>
-      <w:r>
-        <w:rPr>
-          <w:rFonts w:cs="Times New Roman"/>
-          <w:szCs w:val="24"/>
-        </w:rPr>
-        <w:t xml:space="preserve"> implements </w:t>
-      </w:r>
-      <w:proofErr w:type="spellStart"/>
-      <w:r>
-        <w:rPr>
-          <w:rFonts w:cs="Times New Roman"/>
-          <w:szCs w:val="24"/>
-        </w:rPr>
-        <w:t>Jupyter</w:t>
-      </w:r>
-      <w:proofErr w:type="spellEnd"/>
-      <w:r>
-        <w:rPr>
-          <w:rFonts w:cs="Times New Roman"/>
-          <w:szCs w:val="24"/>
-        </w:rPr>
-        <w:t xml:space="preserve"> Notebook as its user interface.</w:t>
+        <w:pStyle w:val="ListParagraph"/>
+        <w:numPr>
+          <w:ilvl w:val="1"/>
+          <w:numId w:val="10"/>
+        </w:numPr>
+        <w:rPr>
+          <w:rFonts w:cs="Times New Roman"/>
+          <w:szCs w:val="24"/>
+        </w:rPr>
+      </w:pPr>
+      <w:r>
+        <w:rPr>
+          <w:rFonts w:cs="Times New Roman"/>
+          <w:szCs w:val="24"/>
+        </w:rPr>
+        <w:t>Anaconda3</w:t>
       </w:r>
     </w:p>
     <w:p>
@@ -17941,14 +18138,28 @@
       <w:r>
         <w:rPr>
           <w:rFonts w:cs="Times New Roman"/>
+          <w:szCs w:val="24"/>
+        </w:rPr>
+        <w:t>Anaconda is a widespread free and open-source distribution of Python and R programming for data science, machine learning, and more. It supports Windows, Linux and macOS. It is easy to use and more reliable and more comfortable to use compared to other distribution. It does support VS Code, JupyterLab, Jupyter Notebook, Powershell Prompt, Qt Console, Spyder, RStudio and a bunch of application and environment.</w:t>
+      </w:r>
+    </w:p>
+    <w:p>
+      <w:pPr>
+        <w:keepNext/>
+        <w:ind w:left="1080"/>
+      </w:pPr>
+      <w:r>
+        <w:rPr>
+          <w:rFonts w:cs="Times New Roman"/>
           <w:noProof/>
           <w:szCs w:val="24"/>
         </w:rPr>
+        <w:lastRenderedPageBreak/>
         <w:drawing>
-          <wp:inline distT="0" distB="0" distL="0" distR="0" wp14:anchorId="511DBEC4" wp14:editId="7D2C45C8">
-            <wp:extent cx="4724400" cy="2379474"/>
-            <wp:effectExtent l="0" t="0" r="0" b="1905"/>
-            <wp:docPr id="4" name="Picture 4"/>
+          <wp:inline distT="0" distB="0" distL="0" distR="0" wp14:anchorId="517B0170" wp14:editId="76F3049E">
+            <wp:extent cx="4797712" cy="3349256"/>
+            <wp:effectExtent l="0" t="0" r="3175" b="3810"/>
+            <wp:docPr id="2" name="Picture 2"/>
             <wp:cNvGraphicFramePr>
               <a:graphicFrameLocks xmlns:a="http://schemas.openxmlformats.org/drawingml/2006/main" noChangeAspect="1"/>
             </wp:cNvGraphicFramePr>
@@ -17968,6 +18179,279 @@
                   <pic:spPr>
                     <a:xfrm>
                       <a:off x="0" y="0"/>
+                      <a:ext cx="4813763" cy="3360461"/>
+                    </a:xfrm>
+                    <a:prstGeom prst="rect">
+                      <a:avLst/>
+                    </a:prstGeom>
+                  </pic:spPr>
+                </pic:pic>
+              </a:graphicData>
+            </a:graphic>
+          </wp:inline>
+        </w:drawing>
+      </w:r>
+    </w:p>
+    <w:p>
+      <w:pPr>
+        <w:pStyle w:val="Caption"/>
+        <w:jc w:val="center"/>
+        <w:rPr>
+          <w:rFonts w:cs="Times New Roman"/>
+          <w:szCs w:val="24"/>
+        </w:rPr>
+      </w:pPr>
+      <w:bookmarkStart w:id="47" w:name="_Toc40980846"/>
+      <w:r>
+        <w:t xml:space="preserve">Figure </w:t>
+      </w:r>
+      <w:r>
+        <w:fldChar w:fldCharType="begin"/>
+      </w:r>
+      <w:r>
+        <w:instrText xml:space="preserve"> STYLEREF 1 \s </w:instrText>
+      </w:r>
+      <w:r>
+        <w:fldChar w:fldCharType="separate"/>
+      </w:r>
+      <w:r>
+        <w:rPr>
+          <w:noProof/>
+        </w:rPr>
+        <w:t>3</w:t>
+      </w:r>
+      <w:r>
+        <w:fldChar w:fldCharType="end"/>
+      </w:r>
+      <w:r>
+        <w:t>.</w:t>
+      </w:r>
+      <w:r>
+        <w:fldChar w:fldCharType="begin"/>
+      </w:r>
+      <w:r>
+        <w:instrText xml:space="preserve"> SEQ Figure \* ARABIC \s 1 </w:instrText>
+      </w:r>
+      <w:r>
+        <w:fldChar w:fldCharType="separate"/>
+      </w:r>
+      <w:r>
+        <w:rPr>
+          <w:noProof/>
+        </w:rPr>
+        <w:t>5</w:t>
+      </w:r>
+      <w:r>
+        <w:fldChar w:fldCharType="end"/>
+      </w:r>
+      <w:r>
+        <w:t xml:space="preserve"> Anaconda3 screenshot</w:t>
+      </w:r>
+      <w:bookmarkEnd w:id="47"/>
+    </w:p>
+    <w:p>
+      <w:pPr>
+        <w:pStyle w:val="ListParagraph"/>
+        <w:numPr>
+          <w:ilvl w:val="1"/>
+          <w:numId w:val="10"/>
+        </w:numPr>
+        <w:rPr>
+          <w:rFonts w:cs="Times New Roman"/>
+          <w:szCs w:val="24"/>
+        </w:rPr>
+      </w:pPr>
+      <w:r>
+        <w:rPr>
+          <w:rFonts w:cs="Times New Roman"/>
+          <w:szCs w:val="24"/>
+        </w:rPr>
+        <w:t>Jupyter Notebook / Colab</w:t>
+      </w:r>
+    </w:p>
+    <w:p>
+      <w:pPr>
+        <w:ind w:left="1080"/>
+        <w:rPr>
+          <w:rFonts w:cs="Times New Roman"/>
+          <w:szCs w:val="24"/>
+        </w:rPr>
+      </w:pPr>
+      <w:r>
+        <w:rPr>
+          <w:rFonts w:cs="Times New Roman"/>
+          <w:szCs w:val="24"/>
+        </w:rPr>
+        <w:t>Jupyter Notebook is an opensource web application which allows user to run live code, equations, visualizations and more. It supports a lot of programming language such as Python, Java, R, Octave and more.</w:t>
+      </w:r>
+    </w:p>
+    <w:p>
+      <w:pPr>
+        <w:keepNext/>
+        <w:ind w:left="1080"/>
+      </w:pPr>
+      <w:r>
+        <w:rPr>
+          <w:rFonts w:cs="Times New Roman"/>
+          <w:noProof/>
+          <w:szCs w:val="24"/>
+        </w:rPr>
+        <w:drawing>
+          <wp:inline distT="0" distB="0" distL="0" distR="0" wp14:anchorId="640526EB" wp14:editId="34B2F996">
+            <wp:extent cx="4826635" cy="2430964"/>
+            <wp:effectExtent l="0" t="0" r="0" b="7620"/>
+            <wp:docPr id="5" name="Picture 5"/>
+            <wp:cNvGraphicFramePr>
+              <a:graphicFrameLocks xmlns:a="http://schemas.openxmlformats.org/drawingml/2006/main" noChangeAspect="1"/>
+            </wp:cNvGraphicFramePr>
+            <a:graphic xmlns:a="http://schemas.openxmlformats.org/drawingml/2006/main">
+              <a:graphicData uri="http://schemas.openxmlformats.org/drawingml/2006/picture">
+                <pic:pic xmlns:pic="http://schemas.openxmlformats.org/drawingml/2006/picture">
+                  <pic:nvPicPr>
+                    <pic:cNvPr id="1" name=""/>
+                    <pic:cNvPicPr/>
+                  </pic:nvPicPr>
+                  <pic:blipFill>
+                    <a:blip r:embed="rId23"/>
+                    <a:stretch>
+                      <a:fillRect/>
+                    </a:stretch>
+                  </pic:blipFill>
+                  <pic:spPr>
+                    <a:xfrm>
+                      <a:off x="0" y="0"/>
+                      <a:ext cx="4845179" cy="2440304"/>
+                    </a:xfrm>
+                    <a:prstGeom prst="rect">
+                      <a:avLst/>
+                    </a:prstGeom>
+                  </pic:spPr>
+                </pic:pic>
+              </a:graphicData>
+            </a:graphic>
+          </wp:inline>
+        </w:drawing>
+      </w:r>
+    </w:p>
+    <w:p>
+      <w:pPr>
+        <w:pStyle w:val="Caption"/>
+        <w:jc w:val="center"/>
+        <w:rPr>
+          <w:rFonts w:cs="Times New Roman"/>
+          <w:szCs w:val="24"/>
+        </w:rPr>
+      </w:pPr>
+      <w:bookmarkStart w:id="48" w:name="_Toc40980847"/>
+      <w:r>
+        <w:t xml:space="preserve">Figure </w:t>
+      </w:r>
+      <w:r>
+        <w:fldChar w:fldCharType="begin"/>
+      </w:r>
+      <w:r>
+        <w:instrText xml:space="preserve"> STYLEREF 1 \s </w:instrText>
+      </w:r>
+      <w:r>
+        <w:fldChar w:fldCharType="separate"/>
+      </w:r>
+      <w:r>
+        <w:rPr>
+          <w:noProof/>
+        </w:rPr>
+        <w:t>3</w:t>
+      </w:r>
+      <w:r>
+        <w:fldChar w:fldCharType="end"/>
+      </w:r>
+      <w:r>
+        <w:t>.</w:t>
+      </w:r>
+      <w:r>
+        <w:fldChar w:fldCharType="begin"/>
+      </w:r>
+      <w:r>
+        <w:instrText xml:space="preserve"> SEQ Figure \* ARABIC \s 1 </w:instrText>
+      </w:r>
+      <w:r>
+        <w:fldChar w:fldCharType="separate"/>
+      </w:r>
+      <w:r>
+        <w:rPr>
+          <w:noProof/>
+        </w:rPr>
+        <w:t>6</w:t>
+      </w:r>
+      <w:r>
+        <w:fldChar w:fldCharType="end"/>
+      </w:r>
+      <w:r>
+        <w:t xml:space="preserve"> Jupyter Notebook screenshot</w:t>
+      </w:r>
+      <w:bookmarkEnd w:id="48"/>
+    </w:p>
+    <w:p>
+      <w:pPr>
+        <w:ind w:left="1080"/>
+        <w:rPr>
+          <w:rFonts w:cs="Times New Roman"/>
+          <w:szCs w:val="24"/>
+        </w:rPr>
+      </w:pPr>
+      <w:r>
+        <w:rPr>
+          <w:rFonts w:cs="Times New Roman"/>
+          <w:szCs w:val="24"/>
+        </w:rPr>
+        <w:t xml:space="preserve">Colab is a cloud environment provided by Google which allows user to write and execute their python code in the browser. It provided free access to GPUs and </w:t>
+      </w:r>
+      <w:r>
+        <w:rPr>
+          <w:rFonts w:cs="Times New Roman"/>
+          <w:szCs w:val="24"/>
+        </w:rPr>
+        <w:lastRenderedPageBreak/>
+        <w:t>allowed collaborative with other teammates. Colab implements Jupyter Notebook as its user interface.</w:t>
+      </w:r>
+    </w:p>
+    <w:p>
+      <w:pPr>
+        <w:ind w:left="1080"/>
+        <w:rPr>
+          <w:rFonts w:cs="Times New Roman"/>
+          <w:szCs w:val="24"/>
+        </w:rPr>
+      </w:pPr>
+      <w:r>
+        <w:rPr>
+          <w:rFonts w:cs="Times New Roman"/>
+          <w:noProof/>
+          <w:szCs w:val="24"/>
+        </w:rPr>
+        <w:drawing>
+          <wp:inline distT="0" distB="0" distL="0" distR="0" wp14:anchorId="511DBEC4" wp14:editId="7D2C45C8">
+            <wp:extent cx="4724400" cy="2379474"/>
+            <wp:effectExtent l="0" t="0" r="0" b="1905"/>
+            <wp:docPr id="4" name="Picture 4"/>
+            <wp:cNvGraphicFramePr>
+              <a:graphicFrameLocks xmlns:a="http://schemas.openxmlformats.org/drawingml/2006/main" noChangeAspect="1"/>
+            </wp:cNvGraphicFramePr>
+            <a:graphic xmlns:a="http://schemas.openxmlformats.org/drawingml/2006/main">
+              <a:graphicData uri="http://schemas.openxmlformats.org/drawingml/2006/picture">
+                <pic:pic xmlns:pic="http://schemas.openxmlformats.org/drawingml/2006/picture">
+                  <pic:nvPicPr>
+                    <pic:cNvPr id="1" name=""/>
+                    <pic:cNvPicPr/>
+                  </pic:nvPicPr>
+                  <pic:blipFill>
+                    <a:blip r:embed="rId24"/>
+                    <a:stretch>
+                      <a:fillRect/>
+                    </a:stretch>
+                  </pic:blipFill>
+                  <pic:spPr>
+                    <a:xfrm>
+                      <a:off x="0" y="0"/>
                       <a:ext cx="4745459" cy="2390081"/>
                     </a:xfrm>
                     <a:prstGeom prst="rect">
@@ -18034,15 +18518,7 @@
         <w:fldChar w:fldCharType="end"/>
       </w:r>
       <w:r>
-        <w:t xml:space="preserve"> </w:t>
-      </w:r>
-      <w:proofErr w:type="spellStart"/>
-      <w:r>
-        <w:t>Colab</w:t>
-      </w:r>
-      <w:proofErr w:type="spellEnd"/>
-      <w:r>
-        <w:t xml:space="preserve"> screenshot</w:t>
+        <w:t xml:space="preserve"> Colab screenshot</w:t>
       </w:r>
       <w:bookmarkEnd w:id="49"/>
     </w:p>
@@ -18447,6 +18923,7 @@
           <w:id w:val="514040953"/>
           <w:citation/>
         </w:sdtPr>
+        <w:sdtEndPr/>
         <w:sdtContent>
           <w:r>
             <w:rPr>
@@ -18784,23 +19261,7 @@
                 <w:rFonts w:cs="Times New Roman"/>
                 <w:szCs w:val="24"/>
               </w:rPr>
-              <w:t xml:space="preserve">Model: </w:t>
-            </w:r>
-            <w:proofErr w:type="spellStart"/>
-            <w:r>
-              <w:rPr>
-                <w:rFonts w:cs="Times New Roman"/>
-                <w:szCs w:val="24"/>
-              </w:rPr>
-              <w:t>Oppo</w:t>
-            </w:r>
-            <w:proofErr w:type="spellEnd"/>
-            <w:r>
-              <w:rPr>
-                <w:rFonts w:cs="Times New Roman"/>
-                <w:szCs w:val="24"/>
-              </w:rPr>
-              <w:t xml:space="preserve"> A57 (</w:t>
+              <w:t>Model: Oppo A57 (</w:t>
             </w:r>
             <w:r>
               <w:rPr>
@@ -19008,7 +19469,6 @@
       </w:pPr>
       <w:bookmarkStart w:id="54" w:name="_Toc40980919"/>
       <w:r>
-        <w:lastRenderedPageBreak/>
         <w:t xml:space="preserve">Table </w:t>
       </w:r>
       <w:r>
@@ -20355,7 +20815,7 @@
                     </pic:cNvPicPr>
                   </pic:nvPicPr>
                   <pic:blipFill>
-                    <a:blip r:embed="rId23">
+                    <a:blip r:embed="rId25">
                       <a:extLst>
                         <a:ext uri="{28A0092B-C50C-407E-A947-70E740481C1C}">
                           <a14:useLocalDpi xmlns:a14="http://schemas.microsoft.com/office/drawing/2010/main" val="0"/>
@@ -20475,7 +20935,7 @@
                     </pic:cNvPicPr>
                   </pic:nvPicPr>
                   <pic:blipFill>
-                    <a:blip r:embed="rId24">
+                    <a:blip r:embed="rId26">
                       <a:extLst>
                         <a:ext uri="{28A0092B-C50C-407E-A947-70E740481C1C}">
                           <a14:useLocalDpi xmlns:a14="http://schemas.microsoft.com/office/drawing/2010/main" val="0"/>
@@ -20662,7 +21122,7 @@
                     </pic:cNvPicPr>
                   </pic:nvPicPr>
                   <pic:blipFill rotWithShape="1">
-                    <a:blip r:embed="rId25">
+                    <a:blip r:embed="rId27">
                       <a:extLst>
                         <a:ext uri="{28A0092B-C50C-407E-A947-70E740481C1C}">
                           <a14:useLocalDpi xmlns:a14="http://schemas.microsoft.com/office/drawing/2010/main" val="0"/>
@@ -26697,7 +27157,7 @@
                     <pic:cNvPicPr/>
                   </pic:nvPicPr>
                   <pic:blipFill>
-                    <a:blip r:embed="rId26"/>
+                    <a:blip r:embed="rId28"/>
                     <a:stretch>
                       <a:fillRect/>
                     </a:stretch>
@@ -26801,273 +27261,6 @@
             <wp:extent cx="5731510" cy="2900045"/>
             <wp:effectExtent l="0" t="0" r="2540" b="0"/>
             <wp:docPr id="11" name="Picture 11"/>
-            <wp:cNvGraphicFramePr>
-              <a:graphicFrameLocks xmlns:a="http://schemas.openxmlformats.org/drawingml/2006/main" noChangeAspect="1"/>
-            </wp:cNvGraphicFramePr>
-            <a:graphic xmlns:a="http://schemas.openxmlformats.org/drawingml/2006/main">
-              <a:graphicData uri="http://schemas.openxmlformats.org/drawingml/2006/picture">
-                <pic:pic xmlns:pic="http://schemas.openxmlformats.org/drawingml/2006/picture">
-                  <pic:nvPicPr>
-                    <pic:cNvPr id="1" name=""/>
-                    <pic:cNvPicPr/>
-                  </pic:nvPicPr>
-                  <pic:blipFill>
-                    <a:blip r:embed="rId27"/>
-                    <a:stretch>
-                      <a:fillRect/>
-                    </a:stretch>
-                  </pic:blipFill>
-                  <pic:spPr>
-                    <a:xfrm>
-                      <a:off x="0" y="0"/>
-                      <a:ext cx="5731510" cy="2900045"/>
-                    </a:xfrm>
-                    <a:prstGeom prst="rect">
-                      <a:avLst/>
-                    </a:prstGeom>
-                  </pic:spPr>
-                </pic:pic>
-              </a:graphicData>
-            </a:graphic>
-          </wp:inline>
-        </w:drawing>
-      </w:r>
-    </w:p>
-    <w:p>
-      <w:pPr>
-        <w:pStyle w:val="Caption"/>
-        <w:jc w:val="center"/>
-        <w:rPr>
-          <w:lang w:val="en-US"/>
-        </w:rPr>
-      </w:pPr>
-      <w:bookmarkStart w:id="71" w:name="_Toc40980853"/>
-      <w:r>
-        <w:t xml:space="preserve">Figure </w:t>
-      </w:r>
-      <w:r>
-        <w:fldChar w:fldCharType="begin"/>
-      </w:r>
-      <w:r>
-        <w:instrText xml:space="preserve"> STYLEREF 1 \s </w:instrText>
-      </w:r>
-      <w:r>
-        <w:fldChar w:fldCharType="separate"/>
-      </w:r>
-      <w:r>
-        <w:rPr>
-          <w:noProof/>
-        </w:rPr>
-        <w:t>3</w:t>
-      </w:r>
-      <w:r>
-        <w:fldChar w:fldCharType="end"/>
-      </w:r>
-      <w:r>
-        <w:t>.</w:t>
-      </w:r>
-      <w:r>
-        <w:fldChar w:fldCharType="begin"/>
-      </w:r>
-      <w:r>
-        <w:instrText xml:space="preserve"> SEQ Figure \* ARABIC \s 1 </w:instrText>
-      </w:r>
-      <w:r>
-        <w:fldChar w:fldCharType="separate"/>
-      </w:r>
-      <w:r>
-        <w:rPr>
-          <w:noProof/>
-        </w:rPr>
-        <w:t>12</w:t>
-      </w:r>
-      <w:r>
-        <w:fldChar w:fldCharType="end"/>
-      </w:r>
-      <w:r>
-        <w:t xml:space="preserve"> Activity Diagram - </w:t>
-      </w:r>
-      <w:r>
-        <w:t>Proposed System</w:t>
-      </w:r>
-      <w:bookmarkEnd w:id="71"/>
-    </w:p>
-    <w:p>
-      <w:pPr>
-        <w:spacing w:line="259" w:lineRule="auto"/>
-        <w:rPr>
-          <w:lang w:val="en-US"/>
-        </w:rPr>
-      </w:pPr>
-      <w:r>
-        <w:rPr>
-          <w:lang w:val="en-US"/>
-        </w:rPr>
-        <w:br w:type="page"/>
-      </w:r>
-    </w:p>
-    <w:p>
-      <w:pPr>
-        <w:rPr>
-          <w:lang w:val="en-US"/>
-        </w:rPr>
-      </w:pPr>
-      <w:r>
-        <w:rPr>
-          <w:lang w:val="en-US"/>
-        </w:rPr>
-        <w:lastRenderedPageBreak/>
-        <w:t>Record Video</w:t>
-      </w:r>
-    </w:p>
-    <w:p>
-      <w:pPr>
-        <w:keepNext/>
-      </w:pPr>
-      <w:r>
-        <w:rPr>
-          <w:noProof/>
-          <w:lang w:val="en-US"/>
-        </w:rPr>
-        <w:drawing>
-          <wp:inline distT="0" distB="0" distL="0" distR="0" wp14:anchorId="1556A1A1" wp14:editId="37834FC4">
-            <wp:extent cx="5420481" cy="7020905"/>
-            <wp:effectExtent l="0" t="0" r="8890" b="8890"/>
-            <wp:docPr id="15" name="Picture 15"/>
-            <wp:cNvGraphicFramePr>
-              <a:graphicFrameLocks xmlns:a="http://schemas.openxmlformats.org/drawingml/2006/main" noChangeAspect="1"/>
-            </wp:cNvGraphicFramePr>
-            <a:graphic xmlns:a="http://schemas.openxmlformats.org/drawingml/2006/main">
-              <a:graphicData uri="http://schemas.openxmlformats.org/drawingml/2006/picture">
-                <pic:pic xmlns:pic="http://schemas.openxmlformats.org/drawingml/2006/picture">
-                  <pic:nvPicPr>
-                    <pic:cNvPr id="1" name=""/>
-                    <pic:cNvPicPr/>
-                  </pic:nvPicPr>
-                  <pic:blipFill>
-                    <a:blip r:embed="rId28"/>
-                    <a:stretch>
-                      <a:fillRect/>
-                    </a:stretch>
-                  </pic:blipFill>
-                  <pic:spPr>
-                    <a:xfrm>
-                      <a:off x="0" y="0"/>
-                      <a:ext cx="5420481" cy="7020905"/>
-                    </a:xfrm>
-                    <a:prstGeom prst="rect">
-                      <a:avLst/>
-                    </a:prstGeom>
-                  </pic:spPr>
-                </pic:pic>
-              </a:graphicData>
-            </a:graphic>
-          </wp:inline>
-        </w:drawing>
-      </w:r>
-    </w:p>
-    <w:p>
-      <w:pPr>
-        <w:pStyle w:val="Caption"/>
-        <w:jc w:val="center"/>
-      </w:pPr>
-      <w:bookmarkStart w:id="72" w:name="_Toc40980854"/>
-      <w:r>
-        <w:t xml:space="preserve">Figure </w:t>
-      </w:r>
-      <w:r>
-        <w:fldChar w:fldCharType="begin"/>
-      </w:r>
-      <w:r>
-        <w:instrText xml:space="preserve"> STYLEREF 1 \s </w:instrText>
-      </w:r>
-      <w:r>
-        <w:fldChar w:fldCharType="separate"/>
-      </w:r>
-      <w:r>
-        <w:rPr>
-          <w:noProof/>
-        </w:rPr>
-        <w:t>3</w:t>
-      </w:r>
-      <w:r>
-        <w:fldChar w:fldCharType="end"/>
-      </w:r>
-      <w:r>
-        <w:t>.</w:t>
-      </w:r>
-      <w:r>
-        <w:fldChar w:fldCharType="begin"/>
-      </w:r>
-      <w:r>
-        <w:instrText xml:space="preserve"> SEQ Figure \* ARABIC \s 1 </w:instrText>
-      </w:r>
-      <w:r>
-        <w:fldChar w:fldCharType="separate"/>
-      </w:r>
-      <w:r>
-        <w:rPr>
-          <w:noProof/>
-        </w:rPr>
-        <w:t>13</w:t>
-      </w:r>
-      <w:r>
-        <w:fldChar w:fldCharType="end"/>
-      </w:r>
-      <w:r>
-        <w:t xml:space="preserve"> </w:t>
-      </w:r>
-      <w:r>
-        <w:t xml:space="preserve"> Activity Diagram - </w:t>
-      </w:r>
-      <w:r>
-        <w:t>Record Video</w:t>
-      </w:r>
-      <w:bookmarkEnd w:id="72"/>
-    </w:p>
-    <w:p>
-      <w:pPr>
-        <w:spacing w:line="259" w:lineRule="auto"/>
-        <w:rPr>
-          <w:i/>
-          <w:iCs/>
-          <w:sz w:val="20"/>
-          <w:szCs w:val="18"/>
-        </w:rPr>
-      </w:pPr>
-      <w:r>
-        <w:br w:type="page"/>
-      </w:r>
-    </w:p>
-    <w:p>
-      <w:pPr>
-        <w:rPr>
-          <w:lang w:val="en-US"/>
-        </w:rPr>
-      </w:pPr>
-      <w:r>
-        <w:rPr>
-          <w:lang w:val="en-US"/>
-        </w:rPr>
-        <w:lastRenderedPageBreak/>
-        <w:t>Edit Video</w:t>
-      </w:r>
-    </w:p>
-    <w:p>
-      <w:pPr>
-        <w:keepNext/>
-        <w:spacing w:line="259" w:lineRule="auto"/>
-      </w:pPr>
-      <w:r>
-        <w:rPr>
-          <w:noProof/>
-          <w:lang w:val="en-US"/>
-        </w:rPr>
-        <w:drawing>
-          <wp:inline distT="0" distB="0" distL="0" distR="0" wp14:anchorId="4625A095" wp14:editId="2C8E5C22">
-            <wp:extent cx="5115639" cy="7640116"/>
-            <wp:effectExtent l="0" t="0" r="8890" b="0"/>
-            <wp:docPr id="19" name="Picture 19"/>
             <wp:cNvGraphicFramePr>
               <a:graphicFrameLocks xmlns:a="http://schemas.openxmlformats.org/drawingml/2006/main" noChangeAspect="1"/>
             </wp:cNvGraphicFramePr>
@@ -27087,7 +27280,7 @@
                   <pic:spPr>
                     <a:xfrm>
                       <a:off x="0" y="0"/>
-                      <a:ext cx="5115639" cy="7640116"/>
+                      <a:ext cx="5731510" cy="2900045"/>
                     </a:xfrm>
                     <a:prstGeom prst="rect">
                       <a:avLst/>
@@ -27108,7 +27301,7 @@
           <w:lang w:val="en-US"/>
         </w:rPr>
       </w:pPr>
-      <w:bookmarkStart w:id="73" w:name="_Toc40980855"/>
+      <w:bookmarkStart w:id="71" w:name="_Toc40980853"/>
       <w:r>
         <w:t xml:space="preserve">Figure </w:t>
       </w:r>
@@ -27146,7 +27339,7 @@
         <w:rPr>
           <w:noProof/>
         </w:rPr>
-        <w:t>14</w:t>
+        <w:t>12</w:t>
       </w:r>
       <w:r>
         <w:fldChar w:fldCharType="end"/>
@@ -27155,9 +27348,9 @@
         <w:t xml:space="preserve"> Activity Diagram - </w:t>
       </w:r>
       <w:r>
-        <w:t>Edit Video</w:t>
-      </w:r>
-      <w:bookmarkEnd w:id="73"/>
+        <w:t>Proposed System</w:t>
+      </w:r>
+      <w:bookmarkEnd w:id="71"/>
     </w:p>
     <w:p>
       <w:pPr>
@@ -27166,40 +27359,30 @@
           <w:lang w:val="en-US"/>
         </w:rPr>
       </w:pPr>
+      <w:r>
+        <w:rPr>
+          <w:lang w:val="en-US"/>
+        </w:rPr>
+        <w:br w:type="page"/>
+      </w:r>
     </w:p>
     <w:p>
       <w:pPr>
-        <w:spacing w:line="259" w:lineRule="auto"/>
-        <w:rPr>
-          <w:lang w:val="en-US"/>
-        </w:rPr>
-      </w:pPr>
-      <w:r>
-        <w:rPr>
-          <w:lang w:val="en-US"/>
-        </w:rPr>
-        <w:br w:type="page"/>
+        <w:rPr>
+          <w:lang w:val="en-US"/>
+        </w:rPr>
+      </w:pPr>
+      <w:r>
+        <w:rPr>
+          <w:lang w:val="en-US"/>
+        </w:rPr>
+        <w:lastRenderedPageBreak/>
+        <w:t>Record Video</w:t>
       </w:r>
     </w:p>
     <w:p>
       <w:pPr>
-        <w:spacing w:line="259" w:lineRule="auto"/>
-        <w:rPr>
-          <w:lang w:val="en-US"/>
-        </w:rPr>
-      </w:pPr>
-      <w:r>
-        <w:rPr>
-          <w:lang w:val="en-US"/>
-        </w:rPr>
-        <w:lastRenderedPageBreak/>
-        <w:t>Edit Subtitle</w:t>
-      </w:r>
-    </w:p>
-    <w:p>
-      <w:pPr>
         <w:keepNext/>
-        <w:spacing w:line="259" w:lineRule="auto"/>
       </w:pPr>
       <w:r>
         <w:rPr>
@@ -27207,10 +27390,10 @@
           <w:lang w:val="en-US"/>
         </w:rPr>
         <w:drawing>
-          <wp:inline distT="0" distB="0" distL="0" distR="0" wp14:anchorId="233EF520" wp14:editId="414E972E">
-            <wp:extent cx="4744112" cy="6963747"/>
-            <wp:effectExtent l="0" t="0" r="0" b="8890"/>
-            <wp:docPr id="18" name="Picture 18"/>
+          <wp:inline distT="0" distB="0" distL="0" distR="0" wp14:anchorId="1556A1A1" wp14:editId="37834FC4">
+            <wp:extent cx="5420481" cy="7020905"/>
+            <wp:effectExtent l="0" t="0" r="8890" b="8890"/>
+            <wp:docPr id="15" name="Picture 15"/>
             <wp:cNvGraphicFramePr>
               <a:graphicFrameLocks xmlns:a="http://schemas.openxmlformats.org/drawingml/2006/main" noChangeAspect="1"/>
             </wp:cNvGraphicFramePr>
@@ -27230,6 +27413,283 @@
                   <pic:spPr>
                     <a:xfrm>
                       <a:off x="0" y="0"/>
+                      <a:ext cx="5420481" cy="7020905"/>
+                    </a:xfrm>
+                    <a:prstGeom prst="rect">
+                      <a:avLst/>
+                    </a:prstGeom>
+                  </pic:spPr>
+                </pic:pic>
+              </a:graphicData>
+            </a:graphic>
+          </wp:inline>
+        </w:drawing>
+      </w:r>
+    </w:p>
+    <w:p>
+      <w:pPr>
+        <w:pStyle w:val="Caption"/>
+        <w:jc w:val="center"/>
+      </w:pPr>
+      <w:bookmarkStart w:id="72" w:name="_Toc40980854"/>
+      <w:r>
+        <w:t xml:space="preserve">Figure </w:t>
+      </w:r>
+      <w:r>
+        <w:fldChar w:fldCharType="begin"/>
+      </w:r>
+      <w:r>
+        <w:instrText xml:space="preserve"> STYLEREF 1 \s </w:instrText>
+      </w:r>
+      <w:r>
+        <w:fldChar w:fldCharType="separate"/>
+      </w:r>
+      <w:r>
+        <w:rPr>
+          <w:noProof/>
+        </w:rPr>
+        <w:t>3</w:t>
+      </w:r>
+      <w:r>
+        <w:fldChar w:fldCharType="end"/>
+      </w:r>
+      <w:r>
+        <w:t>.</w:t>
+      </w:r>
+      <w:r>
+        <w:fldChar w:fldCharType="begin"/>
+      </w:r>
+      <w:r>
+        <w:instrText xml:space="preserve"> SEQ Figure \* ARABIC \s 1 </w:instrText>
+      </w:r>
+      <w:r>
+        <w:fldChar w:fldCharType="separate"/>
+      </w:r>
+      <w:r>
+        <w:rPr>
+          <w:noProof/>
+        </w:rPr>
+        <w:t>13</w:t>
+      </w:r>
+      <w:r>
+        <w:fldChar w:fldCharType="end"/>
+      </w:r>
+      <w:r>
+        <w:t xml:space="preserve"> </w:t>
+      </w:r>
+      <w:r>
+        <w:t xml:space="preserve"> Activity Diagram - </w:t>
+      </w:r>
+      <w:r>
+        <w:t>Record Video</w:t>
+      </w:r>
+      <w:bookmarkEnd w:id="72"/>
+    </w:p>
+    <w:p>
+      <w:pPr>
+        <w:spacing w:line="259" w:lineRule="auto"/>
+        <w:rPr>
+          <w:i/>
+          <w:iCs/>
+          <w:sz w:val="20"/>
+          <w:szCs w:val="18"/>
+        </w:rPr>
+      </w:pPr>
+      <w:r>
+        <w:br w:type="page"/>
+      </w:r>
+    </w:p>
+    <w:p>
+      <w:pPr>
+        <w:rPr>
+          <w:lang w:val="en-US"/>
+        </w:rPr>
+      </w:pPr>
+      <w:r>
+        <w:rPr>
+          <w:lang w:val="en-US"/>
+        </w:rPr>
+        <w:lastRenderedPageBreak/>
+        <w:t>Edit Video</w:t>
+      </w:r>
+    </w:p>
+    <w:p>
+      <w:pPr>
+        <w:keepNext/>
+        <w:spacing w:line="259" w:lineRule="auto"/>
+      </w:pPr>
+      <w:r>
+        <w:rPr>
+          <w:noProof/>
+          <w:lang w:val="en-US"/>
+        </w:rPr>
+        <w:drawing>
+          <wp:inline distT="0" distB="0" distL="0" distR="0" wp14:anchorId="4625A095" wp14:editId="2C8E5C22">
+            <wp:extent cx="5115639" cy="7640116"/>
+            <wp:effectExtent l="0" t="0" r="8890" b="0"/>
+            <wp:docPr id="19" name="Picture 19"/>
+            <wp:cNvGraphicFramePr>
+              <a:graphicFrameLocks xmlns:a="http://schemas.openxmlformats.org/drawingml/2006/main" noChangeAspect="1"/>
+            </wp:cNvGraphicFramePr>
+            <a:graphic xmlns:a="http://schemas.openxmlformats.org/drawingml/2006/main">
+              <a:graphicData uri="http://schemas.openxmlformats.org/drawingml/2006/picture">
+                <pic:pic xmlns:pic="http://schemas.openxmlformats.org/drawingml/2006/picture">
+                  <pic:nvPicPr>
+                    <pic:cNvPr id="1" name=""/>
+                    <pic:cNvPicPr/>
+                  </pic:nvPicPr>
+                  <pic:blipFill>
+                    <a:blip r:embed="rId31"/>
+                    <a:stretch>
+                      <a:fillRect/>
+                    </a:stretch>
+                  </pic:blipFill>
+                  <pic:spPr>
+                    <a:xfrm>
+                      <a:off x="0" y="0"/>
+                      <a:ext cx="5115639" cy="7640116"/>
+                    </a:xfrm>
+                    <a:prstGeom prst="rect">
+                      <a:avLst/>
+                    </a:prstGeom>
+                  </pic:spPr>
+                </pic:pic>
+              </a:graphicData>
+            </a:graphic>
+          </wp:inline>
+        </w:drawing>
+      </w:r>
+    </w:p>
+    <w:p>
+      <w:pPr>
+        <w:pStyle w:val="Caption"/>
+        <w:jc w:val="center"/>
+        <w:rPr>
+          <w:lang w:val="en-US"/>
+        </w:rPr>
+      </w:pPr>
+      <w:bookmarkStart w:id="73" w:name="_Toc40980855"/>
+      <w:r>
+        <w:t xml:space="preserve">Figure </w:t>
+      </w:r>
+      <w:r>
+        <w:fldChar w:fldCharType="begin"/>
+      </w:r>
+      <w:r>
+        <w:instrText xml:space="preserve"> STYLEREF 1 \s </w:instrText>
+      </w:r>
+      <w:r>
+        <w:fldChar w:fldCharType="separate"/>
+      </w:r>
+      <w:r>
+        <w:rPr>
+          <w:noProof/>
+        </w:rPr>
+        <w:t>3</w:t>
+      </w:r>
+      <w:r>
+        <w:fldChar w:fldCharType="end"/>
+      </w:r>
+      <w:r>
+        <w:t>.</w:t>
+      </w:r>
+      <w:r>
+        <w:fldChar w:fldCharType="begin"/>
+      </w:r>
+      <w:r>
+        <w:instrText xml:space="preserve"> SEQ Figure \* ARABIC \s 1 </w:instrText>
+      </w:r>
+      <w:r>
+        <w:fldChar w:fldCharType="separate"/>
+      </w:r>
+      <w:r>
+        <w:rPr>
+          <w:noProof/>
+        </w:rPr>
+        <w:t>14</w:t>
+      </w:r>
+      <w:r>
+        <w:fldChar w:fldCharType="end"/>
+      </w:r>
+      <w:r>
+        <w:t xml:space="preserve"> Activity Diagram - </w:t>
+      </w:r>
+      <w:r>
+        <w:t>Edit Video</w:t>
+      </w:r>
+      <w:bookmarkEnd w:id="73"/>
+    </w:p>
+    <w:p>
+      <w:pPr>
+        <w:spacing w:line="259" w:lineRule="auto"/>
+        <w:rPr>
+          <w:lang w:val="en-US"/>
+        </w:rPr>
+      </w:pPr>
+    </w:p>
+    <w:p>
+      <w:pPr>
+        <w:spacing w:line="259" w:lineRule="auto"/>
+        <w:rPr>
+          <w:lang w:val="en-US"/>
+        </w:rPr>
+      </w:pPr>
+      <w:r>
+        <w:rPr>
+          <w:lang w:val="en-US"/>
+        </w:rPr>
+        <w:br w:type="page"/>
+      </w:r>
+    </w:p>
+    <w:p>
+      <w:pPr>
+        <w:spacing w:line="259" w:lineRule="auto"/>
+        <w:rPr>
+          <w:lang w:val="en-US"/>
+        </w:rPr>
+      </w:pPr>
+      <w:r>
+        <w:rPr>
+          <w:lang w:val="en-US"/>
+        </w:rPr>
+        <w:lastRenderedPageBreak/>
+        <w:t>Edit Subtitle</w:t>
+      </w:r>
+    </w:p>
+    <w:p>
+      <w:pPr>
+        <w:keepNext/>
+        <w:spacing w:line="259" w:lineRule="auto"/>
+      </w:pPr>
+      <w:r>
+        <w:rPr>
+          <w:noProof/>
+          <w:lang w:val="en-US"/>
+        </w:rPr>
+        <w:drawing>
+          <wp:inline distT="0" distB="0" distL="0" distR="0" wp14:anchorId="233EF520" wp14:editId="414E972E">
+            <wp:extent cx="4744112" cy="6963747"/>
+            <wp:effectExtent l="0" t="0" r="0" b="8890"/>
+            <wp:docPr id="18" name="Picture 18"/>
+            <wp:cNvGraphicFramePr>
+              <a:graphicFrameLocks xmlns:a="http://schemas.openxmlformats.org/drawingml/2006/main" noChangeAspect="1"/>
+            </wp:cNvGraphicFramePr>
+            <a:graphic xmlns:a="http://schemas.openxmlformats.org/drawingml/2006/main">
+              <a:graphicData uri="http://schemas.openxmlformats.org/drawingml/2006/picture">
+                <pic:pic xmlns:pic="http://schemas.openxmlformats.org/drawingml/2006/picture">
+                  <pic:nvPicPr>
+                    <pic:cNvPr id="1" name=""/>
+                    <pic:cNvPicPr/>
+                  </pic:nvPicPr>
+                  <pic:blipFill>
+                    <a:blip r:embed="rId32"/>
+                    <a:stretch>
+                      <a:fillRect/>
+                    </a:stretch>
+                  </pic:blipFill>
+                  <pic:spPr>
+                    <a:xfrm>
+                      <a:off x="0" y="0"/>
                       <a:ext cx="4744112" cy="6963747"/>
                     </a:xfrm>
                     <a:prstGeom prst="rect">
@@ -27345,7 +27805,7 @@
                     </pic:cNvPicPr>
                   </pic:nvPicPr>
                   <pic:blipFill>
-                    <a:blip r:embed="rId31">
+                    <a:blip r:embed="rId33">
                       <a:extLst>
                         <a:ext uri="{28A0092B-C50C-407E-A947-70E740481C1C}">
                           <a14:useLocalDpi xmlns:a14="http://schemas.microsoft.com/office/drawing/2010/main" val="0"/>
@@ -27499,7 +27959,7 @@
                     </pic:cNvPicPr>
                   </pic:nvPicPr>
                   <pic:blipFill rotWithShape="1">
-                    <a:blip r:embed="rId32">
+                    <a:blip r:embed="rId34">
                       <a:extLst>
                         <a:ext uri="{28A0092B-C50C-407E-A947-70E740481C1C}">
                           <a14:useLocalDpi xmlns:a14="http://schemas.microsoft.com/office/drawing/2010/main" val="0"/>
@@ -27647,7 +28107,7 @@
                     </pic:cNvPicPr>
                   </pic:nvPicPr>
                   <pic:blipFill>
-                    <a:blip r:embed="rId33">
+                    <a:blip r:embed="rId35">
                       <a:extLst>
                         <a:ext uri="{28A0092B-C50C-407E-A947-70E740481C1C}">
                           <a14:useLocalDpi xmlns:a14="http://schemas.microsoft.com/office/drawing/2010/main" val="0"/>
@@ -27781,7 +28241,7 @@
                     </pic:cNvPicPr>
                   </pic:nvPicPr>
                   <pic:blipFill rotWithShape="1">
-                    <a:blip r:embed="rId34">
+                    <a:blip r:embed="rId36">
                       <a:extLst>
                         <a:ext uri="{28A0092B-C50C-407E-A947-70E740481C1C}">
                           <a14:useLocalDpi xmlns:a14="http://schemas.microsoft.com/office/drawing/2010/main" val="0"/>
@@ -27942,7 +28402,7 @@
                     </pic:cNvPicPr>
                   </pic:nvPicPr>
                   <pic:blipFill>
-                    <a:blip r:embed="rId35">
+                    <a:blip r:embed="rId37">
                       <a:extLst>
                         <a:ext uri="{28A0092B-C50C-407E-A947-70E740481C1C}">
                           <a14:useLocalDpi xmlns:a14="http://schemas.microsoft.com/office/drawing/2010/main" val="0"/>
@@ -28084,7 +28544,7 @@
                     </pic:cNvPicPr>
                   </pic:nvPicPr>
                   <pic:blipFill>
-                    <a:blip r:embed="rId36">
+                    <a:blip r:embed="rId38">
                       <a:extLst>
                         <a:ext uri="{28A0092B-C50C-407E-A947-70E740481C1C}">
                           <a14:useLocalDpi xmlns:a14="http://schemas.microsoft.com/office/drawing/2010/main" val="0"/>
@@ -28229,7 +28689,7 @@
                     </pic:cNvPicPr>
                   </pic:nvPicPr>
                   <pic:blipFill>
-                    <a:blip r:embed="rId37">
+                    <a:blip r:embed="rId39">
                       <a:extLst>
                         <a:ext uri="{28A0092B-C50C-407E-A947-70E740481C1C}">
                           <a14:useLocalDpi xmlns:a14="http://schemas.microsoft.com/office/drawing/2010/main" val="0"/>
@@ -28359,7 +28819,7 @@
                     <pic:cNvPicPr/>
                   </pic:nvPicPr>
                   <pic:blipFill>
-                    <a:blip r:embed="rId38"/>
+                    <a:blip r:embed="rId40"/>
                     <a:stretch>
                       <a:fillRect/>
                     </a:stretch>
@@ -28475,7 +28935,7 @@
                     <pic:cNvPicPr/>
                   </pic:nvPicPr>
                   <pic:blipFill>
-                    <a:blip r:embed="rId39"/>
+                    <a:blip r:embed="rId41"/>
                     <a:stretch>
                       <a:fillRect/>
                     </a:stretch>
@@ -28806,6 +29266,7 @@
           <w:docPartUnique/>
         </w:docPartObj>
       </w:sdtPr>
+      <w:sdtEndPr/>
       <w:sdtContent>
         <w:p>
           <w:pPr>
@@ -28838,6 +29299,7 @@
             <w:id w:val="-573587230"/>
             <w:bibliography/>
           </w:sdtPr>
+          <w:sdtEndPr/>
           <w:sdtContent>
             <w:p>
               <w:pPr>
@@ -29508,7 +29970,7 @@
           <w:lang w:val="en-US"/>
         </w:rPr>
       </w:pPr>
-      <w:hyperlink r:id="rId40" w:history="1">
+      <w:hyperlink r:id="rId42" w:history="1">
         <w:r>
           <w:rPr>
             <w:rStyle w:val="Hyperlink"/>
@@ -29544,7 +30006,7 @@
           <w:lang w:val="en-US"/>
         </w:rPr>
       </w:pPr>
-      <w:hyperlink r:id="rId41" w:tgtFrame="_blank" w:history="1">
+      <w:hyperlink r:id="rId43" w:tgtFrame="_blank" w:history="1">
         <w:r>
           <w:rPr>
             <w:rFonts w:eastAsia="Times New Roman" w:cs="Times New Roman"/>
@@ -29758,6 +30220,7 @@
         <w:dataBinding w:prefixMappings="xmlns:ns0='http://purl.org/dc/elements/1.1/' xmlns:ns1='http://schemas.openxmlformats.org/package/2006/metadata/core-properties' " w:xpath="/ns1:coreProperties[1]/ns0:title[1]" w:storeItemID="{6C3C8BC8-F283-45AE-878A-BAB7291924A1}"/>
         <w:text/>
       </w:sdtPr>
+      <w:sdtEndPr/>
       <w:sdtContent>
         <w:r>
           <w:t>DETECT STUTTER SPEECH BY USING MACHINE LEANING</w:t>
@@ -29778,6 +30241,7 @@
         <w:dataBinding w:prefixMappings="xmlns:ns0='http://purl.org/dc/elements/1.1/' xmlns:ns1='http://schemas.openxmlformats.org/package/2006/metadata/core-properties' " w:xpath="/ns1:coreProperties[1]/ns0:subject[1]" w:storeItemID="{6C3C8BC8-F283-45AE-878A-BAB7291924A1}"/>
         <w:text/>
       </w:sdtPr>
+      <w:sdtEndPr/>
       <w:sdtContent>
         <w:r>
           <w:t>BCS3105</w:t>
@@ -34754,7 +35218,7 @@
     <w:lsdException w:name="Closing" w:semiHidden="1" w:unhideWhenUsed="1"/>
     <w:lsdException w:name="Signature" w:semiHidden="1" w:unhideWhenUsed="1"/>
     <w:lsdException w:name="Default Paragraph Font" w:semiHidden="1" w:uiPriority="1" w:unhideWhenUsed="1"/>
-    <w:lsdException w:name="Body Text" w:semiHidden="1" w:unhideWhenUsed="1"/>
+    <w:lsdException w:name="Body Text" w:semiHidden="1" w:uiPriority="1" w:unhideWhenUsed="1" w:qFormat="1"/>
     <w:lsdException w:name="Body Text Indent" w:semiHidden="1" w:unhideWhenUsed="1"/>
     <w:lsdException w:name="List Continue" w:semiHidden="1" w:unhideWhenUsed="1"/>
     <w:lsdException w:name="List Continue 2" w:semiHidden="1" w:unhideWhenUsed="1"/>
@@ -35794,6 +36258,56 @@
       <w:spacing w:after="0"/>
     </w:pPr>
   </w:style>
+  <w:style w:type="paragraph" w:styleId="BodyText">
+    <w:name w:val="Body Text"/>
+    <w:basedOn w:val="Normal"/>
+    <w:link w:val="BodyTextChar"/>
+    <w:uiPriority w:val="1"/>
+    <w:qFormat/>
+    <w:rsid w:val="00B74C8C"/>
+    <w:pPr>
+      <w:widowControl w:val="0"/>
+      <w:autoSpaceDE w:val="0"/>
+      <w:autoSpaceDN w:val="0"/>
+      <w:spacing w:after="0" w:line="240" w:lineRule="auto"/>
+    </w:pPr>
+    <w:rPr>
+      <w:rFonts w:eastAsia="Times New Roman" w:cs="Times New Roman"/>
+      <w:szCs w:val="24"/>
+      <w:lang w:val="en-US" w:eastAsia="en-US"/>
+    </w:rPr>
+  </w:style>
+  <w:style w:type="character" w:customStyle="1" w:styleId="BodyTextChar">
+    <w:name w:val="Body Text Char"/>
+    <w:basedOn w:val="DefaultParagraphFont"/>
+    <w:link w:val="BodyText"/>
+    <w:uiPriority w:val="1"/>
+    <w:rsid w:val="00B74C8C"/>
+    <w:rPr>
+      <w:rFonts w:ascii="Times New Roman" w:eastAsia="Times New Roman" w:hAnsi="Times New Roman" w:cs="Times New Roman"/>
+      <w:sz w:val="24"/>
+      <w:szCs w:val="24"/>
+      <w:lang w:val="en-US" w:eastAsia="en-US"/>
+    </w:rPr>
+  </w:style>
+  <w:style w:type="paragraph" w:customStyle="1" w:styleId="TableParagraph">
+    <w:name w:val="Table Paragraph"/>
+    <w:basedOn w:val="Normal"/>
+    <w:uiPriority w:val="1"/>
+    <w:qFormat/>
+    <w:rsid w:val="00B74C8C"/>
+    <w:pPr>
+      <w:widowControl w:val="0"/>
+      <w:autoSpaceDE w:val="0"/>
+      <w:autoSpaceDN w:val="0"/>
+      <w:spacing w:after="0" w:line="240" w:lineRule="auto"/>
+    </w:pPr>
+    <w:rPr>
+      <w:rFonts w:eastAsia="Times New Roman" w:cs="Times New Roman"/>
+      <w:sz w:val="22"/>
+      <w:lang w:val="en-US" w:eastAsia="en-US"/>
+    </w:rPr>
+  </w:style>
 </w:styles>
 </file>
 
@@ -35863,7 +36377,7 @@
     <w:charset w:val="00"/>
     <w:family w:val="roman"/>
     <w:pitch w:val="variable"/>
-    <w:sig w:usb0="E0002AFF" w:usb1="C0007843" w:usb2="00000009" w:usb3="00000000" w:csb0="000001FF" w:csb1="00000000"/>
+    <w:sig w:usb0="E0002EFF" w:usb1="C000785B" w:usb2="00000009" w:usb3="00000000" w:csb0="000001FF" w:csb1="00000000"/>
   </w:font>
   <w:font w:name="Symbol">
     <w:panose1 w:val="05050102010706020507"/>
@@ -35891,7 +36405,7 @@
     <w:charset w:val="00"/>
     <w:family w:val="swiss"/>
     <w:pitch w:val="variable"/>
-    <w:sig w:usb0="E0002AFF" w:usb1="4000ACFF" w:usb2="00000001" w:usb3="00000000" w:csb0="000001FF" w:csb1="00000000"/>
+    <w:sig w:usb0="E4002EFF" w:usb1="C000247B" w:usb2="00000009" w:usb3="00000000" w:csb0="000001FF" w:csb1="00000000"/>
   </w:font>
   <w:font w:name="DengXian">
     <w:altName w:val="等线"/>
@@ -35913,7 +36427,14 @@
     <w:charset w:val="00"/>
     <w:family w:val="swiss"/>
     <w:pitch w:val="variable"/>
-    <w:sig w:usb0="A0002AEF" w:usb1="4000207B" w:usb2="00000000" w:usb3="00000000" w:csb0="000001FF" w:csb1="00000000"/>
+    <w:sig w:usb0="E4002EFF" w:usb1="C000247B" w:usb2="00000009" w:usb3="00000000" w:csb0="000001FF" w:csb1="00000000"/>
+  </w:font>
+  <w:font w:name="Arial">
+    <w:panose1 w:val="020B0604020202020204"/>
+    <w:charset w:val="00"/>
+    <w:family w:val="swiss"/>
+    <w:pitch w:val="variable"/>
+    <w:sig w:usb0="E0002EFF" w:usb1="C000785B" w:usb2="00000009" w:usb3="00000000" w:csb0="000001FF" w:csb1="00000000"/>
   </w:font>
   <w:font w:name="Cambria Math">
     <w:panose1 w:val="02040503050406030204"/>
@@ -35942,7 +36463,9 @@
   <w:rsids>
     <w:rsidRoot w:val="009245F2"/>
     <w:rsid w:val="00061934"/>
+    <w:rsid w:val="0053754E"/>
     <w:rsid w:val="00627BC2"/>
+    <w:rsid w:val="0070649A"/>
     <w:rsid w:val="0086256B"/>
     <w:rsid w:val="009245F2"/>
     <w:rsid w:val="00AF109B"/>
@@ -36827,7 +37350,7 @@
 </file>
 
 <file path=customXml/itemProps1.xml><?xml version="1.0" encoding="utf-8"?>
-<ds:datastoreItem xmlns:ds="http://schemas.openxmlformats.org/officeDocument/2006/customXml" ds:itemID="{96D28CFA-FAB2-43A8-8B12-8790F2D40146}">
+<ds:datastoreItem xmlns:ds="http://schemas.openxmlformats.org/officeDocument/2006/customXml" ds:itemID="{6BA530D4-AD89-40D9-86EC-A88CFA231DD4}">
   <ds:schemaRefs>
     <ds:schemaRef ds:uri="http://schemas.openxmlformats.org/officeDocument/2006/bibliography"/>
   </ds:schemaRefs>

</xml_diff>